<commit_message>
CSI solved and section included
</commit_message>
<xml_diff>
--- a/Five_Rivers/Python/doc/Geologic Indices of HMs.docx
+++ b/Five_Rivers/Python/doc/Geologic Indices of HMs.docx
@@ -26770,26 +26770,6 @@
           <w:szCs w:val="22"/>
         </w:rPr>
       </w:pPr>
-    </w:p>
-    <w:p>
-      <w:pPr>
-        <w:pStyle w:val="Normal"/>
-        <w:rPr>
-          <w:rFonts w:ascii="Times New Roman" w:hAnsi="Times New Roman" w:eastAsia="Times New Roman" w:cs="Times New Roman"/>
-          <w:sz w:val="22"/>
-          <w:szCs w:val="22"/>
-        </w:rPr>
-      </w:pPr>
-    </w:p>
-    <w:p>
-      <w:pPr>
-        <w:pStyle w:val="Normal"/>
-        <w:rPr>
-          <w:rFonts w:ascii="Times New Roman" w:hAnsi="Times New Roman" w:eastAsia="Times New Roman" w:cs="Times New Roman"/>
-          <w:sz w:val="22"/>
-          <w:szCs w:val="22"/>
-        </w:rPr>
-      </w:pPr>
       <w:r>
         <w:rPr>
           <w:rFonts w:ascii="Times New Roman" w:hAnsi="Times New Roman" w:eastAsia="Times New Roman" w:cs="Times New Roman"/>
@@ -26801,6 +26781,8 @@
       <w:r>
         <w:rPr>
           <w:rFonts w:ascii="Times New Roman" w:hAnsi="Times New Roman" w:eastAsia="Times New Roman" w:cs="Times New Roman"/>
+          <w:i w:val="1"/>
+          <w:iCs w:val="1"/>
           <w:sz w:val="22"/>
           <w:szCs w:val="22"/>
         </w:rPr>
@@ -26820,90 +26802,624 @@
         <w:pStyle w:val="Normal"/>
         <w:rPr>
           <w:rFonts w:ascii="Times New Roman" w:hAnsi="Times New Roman" w:eastAsia="Times New Roman" w:cs="Times New Roman"/>
+          <w:i w:val="0"/>
+          <w:iCs w:val="0"/>
           <w:sz w:val="22"/>
           <w:szCs w:val="22"/>
         </w:rPr>
       </w:pPr>
-    </w:p>
-    <w:p>
-      <w:pPr>
-        <w:pStyle w:val="Normal"/>
+      <w:r>
         <w:rPr>
           <w:rFonts w:ascii="Times New Roman" w:hAnsi="Times New Roman" w:eastAsia="Times New Roman" w:cs="Times New Roman"/>
           <w:sz w:val="22"/>
           <w:szCs w:val="22"/>
         </w:rPr>
-      </w:pPr>
-    </w:p>
-    <w:p>
-      <w:pPr>
-        <w:pStyle w:val="Normal"/>
+        <w:t xml:space="preserve">The </w:t>
+      </w:r>
+      <w:r>
+        <w:rPr>
+          <w:rFonts w:ascii="Times New Roman" w:hAnsi="Times New Roman" w:eastAsia="Times New Roman" w:cs="Times New Roman"/>
+          <w:i w:val="1"/>
+          <w:iCs w:val="1"/>
+          <w:sz w:val="22"/>
+          <w:szCs w:val="22"/>
+        </w:rPr>
+        <w:t>mHQ</w:t>
+      </w:r>
+      <w:r>
         <w:rPr>
           <w:rFonts w:ascii="Times New Roman" w:hAnsi="Times New Roman" w:eastAsia="Times New Roman" w:cs="Times New Roman"/>
           <w:sz w:val="22"/>
           <w:szCs w:val="22"/>
         </w:rPr>
-      </w:pPr>
-    </w:p>
-    <w:p>
-      <w:pPr>
-        <w:pStyle w:val="Normal"/>
+        <w:t xml:space="preserve"> distribution of each HMs varies the sampling sites, and it is particularly similar from the trend shown by the other comprehensive risk indicators. According to the average values of </w:t>
+      </w:r>
+      <w:r>
+        <w:rPr>
+          <w:rFonts w:ascii="Times New Roman" w:hAnsi="Times New Roman" w:eastAsia="Times New Roman" w:cs="Times New Roman"/>
+          <w:i w:val="1"/>
+          <w:iCs w:val="1"/>
+          <w:sz w:val="22"/>
+          <w:szCs w:val="22"/>
+        </w:rPr>
+        <w:t>mHQ</w:t>
+      </w:r>
+      <w:r>
+        <w:rPr>
+          <w:rFonts w:ascii="Times New Roman" w:hAnsi="Times New Roman" w:eastAsia="Times New Roman" w:cs="Times New Roman"/>
+          <w:i w:val="1"/>
+          <w:iCs w:val="1"/>
+          <w:sz w:val="22"/>
+          <w:szCs w:val="22"/>
+        </w:rPr>
+        <w:t xml:space="preserve"> </w:t>
+      </w:r>
+      <w:r>
+        <w:rPr>
+          <w:rFonts w:ascii="Times New Roman" w:hAnsi="Times New Roman" w:eastAsia="Times New Roman" w:cs="Times New Roman"/>
+          <w:i w:val="0"/>
+          <w:iCs w:val="0"/>
+          <w:sz w:val="22"/>
+          <w:szCs w:val="22"/>
+        </w:rPr>
+        <w:t>in all sites</w:t>
+      </w:r>
+      <w:r>
+        <w:rPr>
+          <w:rFonts w:ascii="Times New Roman" w:hAnsi="Times New Roman" w:eastAsia="Times New Roman" w:cs="Times New Roman"/>
+          <w:i w:val="1"/>
+          <w:iCs w:val="1"/>
+          <w:sz w:val="22"/>
+          <w:szCs w:val="22"/>
+        </w:rPr>
+        <w:t>,</w:t>
+      </w:r>
+      <w:r>
         <w:rPr>
           <w:rFonts w:ascii="Times New Roman" w:hAnsi="Times New Roman" w:eastAsia="Times New Roman" w:cs="Times New Roman"/>
           <w:sz w:val="22"/>
           <w:szCs w:val="22"/>
         </w:rPr>
-      </w:pPr>
-    </w:p>
-    <w:p>
-      <w:pPr>
-        <w:pStyle w:val="Normal"/>
+        <w:t xml:space="preserve"> attention should be given to Cd, Cu, Pb, Ni in all sites, contributing high to considerable severity of contamination in winter and considerable to moderate severity of contamination in rainy </w:t>
+      </w:r>
+      <w:r>
         <w:rPr>
           <w:rFonts w:ascii="Times New Roman" w:hAnsi="Times New Roman" w:eastAsia="Times New Roman" w:cs="Times New Roman"/>
           <w:sz w:val="22"/>
           <w:szCs w:val="22"/>
         </w:rPr>
-      </w:pPr>
-    </w:p>
-    <w:p>
-      <w:pPr>
-        <w:pStyle w:val="Normal"/>
+        <w:t>season.While</w:t>
+      </w:r>
+      <w:r>
         <w:rPr>
           <w:rFonts w:ascii="Times New Roman" w:hAnsi="Times New Roman" w:eastAsia="Times New Roman" w:cs="Times New Roman"/>
           <w:sz w:val="22"/>
           <w:szCs w:val="22"/>
         </w:rPr>
-      </w:pPr>
-    </w:p>
-    <w:p>
-      <w:pPr>
-        <w:pStyle w:val="Normal"/>
+        <w:t xml:space="preserve"> in both </w:t>
+      </w:r>
+      <w:r>
         <w:rPr>
           <w:rFonts w:ascii="Times New Roman" w:hAnsi="Times New Roman" w:eastAsia="Times New Roman" w:cs="Times New Roman"/>
           <w:sz w:val="22"/>
           <w:szCs w:val="22"/>
         </w:rPr>
-      </w:pPr>
-    </w:p>
-    <w:p>
-      <w:pPr>
-        <w:pStyle w:val="Normal"/>
+        <w:t>seasons</w:t>
+      </w:r>
+      <w:r>
         <w:rPr>
           <w:rFonts w:ascii="Times New Roman" w:hAnsi="Times New Roman" w:eastAsia="Times New Roman" w:cs="Times New Roman"/>
           <w:sz w:val="22"/>
           <w:szCs w:val="22"/>
         </w:rPr>
-      </w:pPr>
-    </w:p>
-    <w:p>
-      <w:pPr>
-        <w:pStyle w:val="Normal"/>
+        <w:t xml:space="preserve"> </w:t>
+      </w:r>
+      <w:r>
         <w:rPr>
           <w:rFonts w:ascii="Times New Roman" w:hAnsi="Times New Roman" w:eastAsia="Times New Roman" w:cs="Times New Roman"/>
           <w:sz w:val="22"/>
           <w:szCs w:val="22"/>
         </w:rPr>
-      </w:pPr>
+        <w:t>As,Cr</w:t>
+      </w:r>
+      <w:r>
+        <w:rPr>
+          <w:rFonts w:ascii="Times New Roman" w:hAnsi="Times New Roman" w:eastAsia="Times New Roman" w:cs="Times New Roman"/>
+          <w:sz w:val="22"/>
+          <w:szCs w:val="22"/>
+        </w:rPr>
+        <w:t xml:space="preserve"> were having moderate to low severity of contamination. The average value of </w:t>
+      </w:r>
+      <w:r>
+        <w:rPr>
+          <w:rFonts w:ascii="Times New Roman" w:hAnsi="Times New Roman" w:eastAsia="Times New Roman" w:cs="Times New Roman"/>
+          <w:i w:val="1"/>
+          <w:iCs w:val="1"/>
+          <w:sz w:val="22"/>
+          <w:szCs w:val="22"/>
+        </w:rPr>
+        <w:t>mHQ</w:t>
+      </w:r>
+      <w:r>
+        <w:rPr>
+          <w:rFonts w:ascii="Times New Roman" w:hAnsi="Times New Roman" w:eastAsia="Times New Roman" w:cs="Times New Roman"/>
+          <w:i w:val="1"/>
+          <w:iCs w:val="1"/>
+          <w:sz w:val="22"/>
+          <w:szCs w:val="22"/>
+        </w:rPr>
+        <w:t xml:space="preserve"> </w:t>
+      </w:r>
+      <w:r>
+        <w:rPr>
+          <w:rFonts w:ascii="Times New Roman" w:hAnsi="Times New Roman" w:eastAsia="Times New Roman" w:cs="Times New Roman"/>
+          <w:i w:val="0"/>
+          <w:iCs w:val="0"/>
+          <w:sz w:val="22"/>
+          <w:szCs w:val="22"/>
+        </w:rPr>
+        <w:t xml:space="preserve">in </w:t>
+      </w:r>
+      <w:r>
+        <w:rPr>
+          <w:rFonts w:ascii="Times New Roman" w:hAnsi="Times New Roman" w:eastAsia="Times New Roman" w:cs="Times New Roman"/>
+          <w:i w:val="0"/>
+          <w:iCs w:val="0"/>
+          <w:sz w:val="22"/>
+          <w:szCs w:val="22"/>
+        </w:rPr>
+        <w:t>Buriganaga</w:t>
+      </w:r>
+      <w:r>
+        <w:rPr>
+          <w:rFonts w:ascii="Times New Roman" w:hAnsi="Times New Roman" w:eastAsia="Times New Roman" w:cs="Times New Roman"/>
+          <w:i w:val="0"/>
+          <w:iCs w:val="0"/>
+          <w:sz w:val="22"/>
+          <w:szCs w:val="22"/>
+        </w:rPr>
+        <w:t xml:space="preserve">, </w:t>
+      </w:r>
+      <w:r>
+        <w:rPr>
+          <w:rFonts w:ascii="Times New Roman" w:hAnsi="Times New Roman" w:eastAsia="Times New Roman" w:cs="Times New Roman"/>
+          <w:i w:val="0"/>
+          <w:iCs w:val="0"/>
+          <w:sz w:val="22"/>
+          <w:szCs w:val="22"/>
+        </w:rPr>
+        <w:t>Pb,Cd,Cu</w:t>
+      </w:r>
+      <w:r>
+        <w:rPr>
+          <w:rFonts w:ascii="Times New Roman" w:hAnsi="Times New Roman" w:eastAsia="Times New Roman" w:cs="Times New Roman"/>
+          <w:i w:val="0"/>
+          <w:iCs w:val="0"/>
+          <w:sz w:val="22"/>
+          <w:szCs w:val="22"/>
+        </w:rPr>
+        <w:t xml:space="preserve"> in winter and Cd in </w:t>
+      </w:r>
+      <w:r>
+        <w:rPr>
+          <w:rFonts w:ascii="Times New Roman" w:hAnsi="Times New Roman" w:eastAsia="Times New Roman" w:cs="Times New Roman"/>
+          <w:i w:val="0"/>
+          <w:iCs w:val="0"/>
+          <w:sz w:val="22"/>
+          <w:szCs w:val="22"/>
+        </w:rPr>
+        <w:t>Shitalakshya</w:t>
+      </w:r>
+      <w:r>
+        <w:rPr>
+          <w:rFonts w:ascii="Times New Roman" w:hAnsi="Times New Roman" w:eastAsia="Times New Roman" w:cs="Times New Roman"/>
+          <w:i w:val="0"/>
+          <w:iCs w:val="0"/>
+          <w:sz w:val="22"/>
+          <w:szCs w:val="22"/>
+        </w:rPr>
+        <w:t xml:space="preserve"> in both seasons showed extreme severity of contamination. In </w:t>
+      </w:r>
+      <w:r>
+        <w:rPr>
+          <w:rFonts w:ascii="Times New Roman" w:hAnsi="Times New Roman" w:eastAsia="Times New Roman" w:cs="Times New Roman"/>
+          <w:i w:val="0"/>
+          <w:iCs w:val="0"/>
+          <w:sz w:val="22"/>
+          <w:szCs w:val="22"/>
+        </w:rPr>
+        <w:t>Buriganga</w:t>
+      </w:r>
+      <w:r>
+        <w:rPr>
+          <w:rFonts w:ascii="Times New Roman" w:hAnsi="Times New Roman" w:eastAsia="Times New Roman" w:cs="Times New Roman"/>
+          <w:i w:val="0"/>
+          <w:iCs w:val="0"/>
+          <w:sz w:val="22"/>
+          <w:szCs w:val="22"/>
+        </w:rPr>
+        <w:t xml:space="preserve"> </w:t>
+      </w:r>
+      <w:r>
+        <w:rPr>
+          <w:rFonts w:ascii="Times New Roman" w:hAnsi="Times New Roman" w:eastAsia="Times New Roman" w:cs="Times New Roman"/>
+          <w:i w:val="0"/>
+          <w:iCs w:val="0"/>
+          <w:sz w:val="22"/>
+          <w:szCs w:val="22"/>
+        </w:rPr>
+        <w:t>Cu,Cd</w:t>
+      </w:r>
+      <w:r>
+        <w:rPr>
+          <w:rFonts w:ascii="Times New Roman" w:hAnsi="Times New Roman" w:eastAsia="Times New Roman" w:cs="Times New Roman"/>
+          <w:i w:val="0"/>
+          <w:iCs w:val="0"/>
+          <w:sz w:val="22"/>
+          <w:szCs w:val="22"/>
+        </w:rPr>
+        <w:t xml:space="preserve"> in rainy season and in </w:t>
+      </w:r>
+      <w:r>
+        <w:rPr>
+          <w:rFonts w:ascii="Times New Roman" w:hAnsi="Times New Roman" w:eastAsia="Times New Roman" w:cs="Times New Roman"/>
+          <w:i w:val="0"/>
+          <w:iCs w:val="0"/>
+          <w:sz w:val="22"/>
+          <w:szCs w:val="22"/>
+        </w:rPr>
+        <w:t>Shitalakshya</w:t>
+      </w:r>
+      <w:r>
+        <w:rPr>
+          <w:rFonts w:ascii="Times New Roman" w:hAnsi="Times New Roman" w:eastAsia="Times New Roman" w:cs="Times New Roman"/>
+          <w:i w:val="0"/>
+          <w:iCs w:val="0"/>
+          <w:sz w:val="22"/>
+          <w:szCs w:val="22"/>
+        </w:rPr>
+        <w:t xml:space="preserve"> and Turag Cu in winter and rainy season respectively the </w:t>
+      </w:r>
+      <w:r>
+        <w:rPr>
+          <w:rFonts w:ascii="Times New Roman" w:hAnsi="Times New Roman" w:eastAsia="Times New Roman" w:cs="Times New Roman"/>
+          <w:i w:val="1"/>
+          <w:iCs w:val="1"/>
+          <w:sz w:val="22"/>
+          <w:szCs w:val="22"/>
+        </w:rPr>
+        <w:t>mHQ</w:t>
+      </w:r>
+      <w:r>
+        <w:rPr>
+          <w:rFonts w:ascii="Times New Roman" w:hAnsi="Times New Roman" w:eastAsia="Times New Roman" w:cs="Times New Roman"/>
+          <w:i w:val="0"/>
+          <w:iCs w:val="0"/>
+          <w:sz w:val="22"/>
+          <w:szCs w:val="22"/>
+        </w:rPr>
+        <w:t xml:space="preserve"> values revealed </w:t>
+      </w:r>
+      <w:r>
+        <w:rPr>
+          <w:rFonts w:ascii="Times New Roman" w:hAnsi="Times New Roman" w:eastAsia="Times New Roman" w:cs="Times New Roman"/>
+          <w:i w:val="0"/>
+          <w:iCs w:val="0"/>
+          <w:sz w:val="22"/>
+          <w:szCs w:val="22"/>
+        </w:rPr>
+        <w:t>very high</w:t>
+      </w:r>
+      <w:r>
+        <w:rPr>
+          <w:rFonts w:ascii="Times New Roman" w:hAnsi="Times New Roman" w:eastAsia="Times New Roman" w:cs="Times New Roman"/>
+          <w:i w:val="0"/>
+          <w:iCs w:val="0"/>
+          <w:sz w:val="22"/>
+          <w:szCs w:val="22"/>
+        </w:rPr>
+        <w:t xml:space="preserve"> severity of contamination. Ni, Cu, Cd, Pb in winter in </w:t>
+      </w:r>
+      <w:r>
+        <w:rPr>
+          <w:rFonts w:ascii="Times New Roman" w:hAnsi="Times New Roman" w:eastAsia="Times New Roman" w:cs="Times New Roman"/>
+          <w:i w:val="0"/>
+          <w:iCs w:val="0"/>
+          <w:sz w:val="22"/>
+          <w:szCs w:val="22"/>
+        </w:rPr>
+        <w:t>Buriganga</w:t>
+      </w:r>
+      <w:r>
+        <w:rPr>
+          <w:rFonts w:ascii="Times New Roman" w:hAnsi="Times New Roman" w:eastAsia="Times New Roman" w:cs="Times New Roman"/>
+          <w:i w:val="0"/>
+          <w:iCs w:val="0"/>
+          <w:sz w:val="22"/>
+          <w:szCs w:val="22"/>
+        </w:rPr>
+        <w:t xml:space="preserve">, </w:t>
+      </w:r>
+      <w:r>
+        <w:rPr>
+          <w:rFonts w:ascii="Times New Roman" w:hAnsi="Times New Roman" w:eastAsia="Times New Roman" w:cs="Times New Roman"/>
+          <w:i w:val="0"/>
+          <w:iCs w:val="0"/>
+          <w:sz w:val="22"/>
+          <w:szCs w:val="22"/>
+        </w:rPr>
+        <w:t>Dhaleshwari</w:t>
+      </w:r>
+      <w:r>
+        <w:rPr>
+          <w:rFonts w:ascii="Times New Roman" w:hAnsi="Times New Roman" w:eastAsia="Times New Roman" w:cs="Times New Roman"/>
+          <w:i w:val="0"/>
+          <w:iCs w:val="0"/>
+          <w:sz w:val="22"/>
+          <w:szCs w:val="22"/>
+        </w:rPr>
+        <w:t xml:space="preserve"> and Turag, Turag, </w:t>
+      </w:r>
+      <w:r>
+        <w:rPr>
+          <w:rFonts w:ascii="Times New Roman" w:hAnsi="Times New Roman" w:eastAsia="Times New Roman" w:cs="Times New Roman"/>
+          <w:i w:val="0"/>
+          <w:iCs w:val="0"/>
+          <w:sz w:val="22"/>
+          <w:szCs w:val="22"/>
+        </w:rPr>
+        <w:t>Shitalakshya</w:t>
+      </w:r>
+      <w:r>
+        <w:rPr>
+          <w:rFonts w:ascii="Times New Roman" w:hAnsi="Times New Roman" w:eastAsia="Times New Roman" w:cs="Times New Roman"/>
+          <w:i w:val="0"/>
+          <w:iCs w:val="0"/>
+          <w:sz w:val="22"/>
+          <w:szCs w:val="22"/>
+        </w:rPr>
+        <w:t xml:space="preserve"> respectively and Pb in rainy season in  </w:t>
+      </w:r>
+      <w:r>
+        <w:rPr>
+          <w:rFonts w:ascii="Times New Roman" w:hAnsi="Times New Roman" w:eastAsia="Times New Roman" w:cs="Times New Roman"/>
+          <w:i w:val="0"/>
+          <w:iCs w:val="0"/>
+          <w:sz w:val="22"/>
+          <w:szCs w:val="22"/>
+        </w:rPr>
+        <w:t>Buriganga</w:t>
+      </w:r>
+      <w:r>
+        <w:rPr>
+          <w:rFonts w:ascii="Times New Roman" w:hAnsi="Times New Roman" w:eastAsia="Times New Roman" w:cs="Times New Roman"/>
+          <w:i w:val="0"/>
+          <w:iCs w:val="0"/>
+          <w:sz w:val="22"/>
+          <w:szCs w:val="22"/>
+        </w:rPr>
+        <w:t xml:space="preserve"> revealed high severity of contamination. The average values of </w:t>
+      </w:r>
+      <w:r>
+        <w:rPr>
+          <w:rFonts w:ascii="Times New Roman" w:hAnsi="Times New Roman" w:eastAsia="Times New Roman" w:cs="Times New Roman"/>
+          <w:i w:val="1"/>
+          <w:iCs w:val="1"/>
+          <w:sz w:val="22"/>
+          <w:szCs w:val="22"/>
+        </w:rPr>
+        <w:t>mHQ</w:t>
+      </w:r>
+      <w:r>
+        <w:rPr>
+          <w:rFonts w:ascii="Times New Roman" w:hAnsi="Times New Roman" w:eastAsia="Times New Roman" w:cs="Times New Roman"/>
+          <w:i w:val="0"/>
+          <w:iCs w:val="0"/>
+          <w:sz w:val="22"/>
+          <w:szCs w:val="22"/>
+        </w:rPr>
+        <w:t xml:space="preserve"> of Ni, Cu, Cd, Pb in </w:t>
+      </w:r>
+      <w:r>
+        <w:rPr>
+          <w:rFonts w:ascii="Times New Roman" w:hAnsi="Times New Roman" w:eastAsia="Times New Roman" w:cs="Times New Roman"/>
+          <w:i w:val="0"/>
+          <w:iCs w:val="0"/>
+          <w:sz w:val="22"/>
+          <w:szCs w:val="22"/>
+        </w:rPr>
+        <w:t>Turag</w:t>
+      </w:r>
+      <w:r>
+        <w:rPr>
+          <w:rFonts w:ascii="Times New Roman" w:hAnsi="Times New Roman" w:eastAsia="Times New Roman" w:cs="Times New Roman"/>
+          <w:i w:val="0"/>
+          <w:iCs w:val="0"/>
+          <w:sz w:val="22"/>
+          <w:szCs w:val="22"/>
+        </w:rPr>
+        <w:t xml:space="preserve"> and Cu in </w:t>
+      </w:r>
+      <w:r>
+        <w:rPr>
+          <w:rFonts w:ascii="Times New Roman" w:hAnsi="Times New Roman" w:eastAsia="Times New Roman" w:cs="Times New Roman"/>
+          <w:i w:val="0"/>
+          <w:iCs w:val="0"/>
+          <w:sz w:val="22"/>
+          <w:szCs w:val="22"/>
+        </w:rPr>
+        <w:t>Dhaleshwari</w:t>
+      </w:r>
+      <w:r>
+        <w:rPr>
+          <w:rFonts w:ascii="Times New Roman" w:hAnsi="Times New Roman" w:eastAsia="Times New Roman" w:cs="Times New Roman"/>
+          <w:i w:val="0"/>
+          <w:iCs w:val="0"/>
+          <w:sz w:val="22"/>
+          <w:szCs w:val="22"/>
+        </w:rPr>
+        <w:t xml:space="preserve"> and </w:t>
+      </w:r>
+      <w:r>
+        <w:rPr>
+          <w:rFonts w:ascii="Times New Roman" w:hAnsi="Times New Roman" w:eastAsia="Times New Roman" w:cs="Times New Roman"/>
+          <w:i w:val="0"/>
+          <w:iCs w:val="0"/>
+          <w:sz w:val="22"/>
+          <w:szCs w:val="22"/>
+        </w:rPr>
+        <w:t>Shitalakshya</w:t>
+      </w:r>
+      <w:r>
+        <w:rPr>
+          <w:rFonts w:ascii="Times New Roman" w:hAnsi="Times New Roman" w:eastAsia="Times New Roman" w:cs="Times New Roman"/>
+          <w:i w:val="0"/>
+          <w:iCs w:val="0"/>
+          <w:sz w:val="22"/>
+          <w:szCs w:val="22"/>
+        </w:rPr>
+        <w:t xml:space="preserve">, Pb in </w:t>
+      </w:r>
+      <w:r>
+        <w:rPr>
+          <w:rFonts w:ascii="Times New Roman" w:hAnsi="Times New Roman" w:eastAsia="Times New Roman" w:cs="Times New Roman"/>
+          <w:i w:val="0"/>
+          <w:iCs w:val="0"/>
+          <w:sz w:val="22"/>
+          <w:szCs w:val="22"/>
+        </w:rPr>
+        <w:t>Shitalakshya</w:t>
+      </w:r>
+      <w:r>
+        <w:rPr>
+          <w:rFonts w:ascii="Times New Roman" w:hAnsi="Times New Roman" w:eastAsia="Times New Roman" w:cs="Times New Roman"/>
+          <w:i w:val="0"/>
+          <w:iCs w:val="0"/>
+          <w:sz w:val="22"/>
+          <w:szCs w:val="22"/>
+        </w:rPr>
+        <w:t xml:space="preserve"> and Ni in </w:t>
+      </w:r>
+      <w:r>
+        <w:rPr>
+          <w:rFonts w:ascii="Times New Roman" w:hAnsi="Times New Roman" w:eastAsia="Times New Roman" w:cs="Times New Roman"/>
+          <w:i w:val="0"/>
+          <w:iCs w:val="0"/>
+          <w:sz w:val="22"/>
+          <w:szCs w:val="22"/>
+        </w:rPr>
+        <w:t>Buriganga</w:t>
+      </w:r>
+      <w:r>
+        <w:rPr>
+          <w:rFonts w:ascii="Times New Roman" w:hAnsi="Times New Roman" w:eastAsia="Times New Roman" w:cs="Times New Roman"/>
+          <w:i w:val="0"/>
+          <w:iCs w:val="0"/>
+          <w:sz w:val="22"/>
+          <w:szCs w:val="22"/>
+        </w:rPr>
+        <w:t xml:space="preserve"> in rainy and Cd in </w:t>
+      </w:r>
+      <w:r>
+        <w:rPr>
+          <w:rFonts w:ascii="Times New Roman" w:hAnsi="Times New Roman" w:eastAsia="Times New Roman" w:cs="Times New Roman"/>
+          <w:i w:val="0"/>
+          <w:iCs w:val="0"/>
+          <w:sz w:val="22"/>
+          <w:szCs w:val="22"/>
+        </w:rPr>
+        <w:t>Dhaleshwari</w:t>
+      </w:r>
+      <w:r>
+        <w:rPr>
+          <w:rFonts w:ascii="Times New Roman" w:hAnsi="Times New Roman" w:eastAsia="Times New Roman" w:cs="Times New Roman"/>
+          <w:i w:val="0"/>
+          <w:iCs w:val="0"/>
+          <w:sz w:val="22"/>
+          <w:szCs w:val="22"/>
+        </w:rPr>
+        <w:t xml:space="preserve">, Cu in Balu and Ni in </w:t>
+      </w:r>
+      <w:r>
+        <w:rPr>
+          <w:rFonts w:ascii="Times New Roman" w:hAnsi="Times New Roman" w:eastAsia="Times New Roman" w:cs="Times New Roman"/>
+          <w:i w:val="0"/>
+          <w:iCs w:val="0"/>
+          <w:sz w:val="22"/>
+          <w:szCs w:val="22"/>
+        </w:rPr>
+        <w:t>Shitalakshya</w:t>
+      </w:r>
+      <w:r>
+        <w:rPr>
+          <w:rFonts w:ascii="Times New Roman" w:hAnsi="Times New Roman" w:eastAsia="Times New Roman" w:cs="Times New Roman"/>
+          <w:i w:val="0"/>
+          <w:iCs w:val="0"/>
+          <w:sz w:val="22"/>
+          <w:szCs w:val="22"/>
+        </w:rPr>
+        <w:t xml:space="preserve"> in winter </w:t>
+      </w:r>
+      <w:r>
+        <w:rPr>
+          <w:rFonts w:ascii="Times New Roman" w:hAnsi="Times New Roman" w:eastAsia="Times New Roman" w:cs="Times New Roman"/>
+          <w:i w:val="0"/>
+          <w:iCs w:val="0"/>
+          <w:sz w:val="22"/>
+          <w:szCs w:val="22"/>
+        </w:rPr>
+        <w:t>indicated</w:t>
+      </w:r>
+      <w:r>
+        <w:rPr>
+          <w:rFonts w:ascii="Times New Roman" w:hAnsi="Times New Roman" w:eastAsia="Times New Roman" w:cs="Times New Roman"/>
+          <w:i w:val="0"/>
+          <w:iCs w:val="0"/>
+          <w:sz w:val="22"/>
+          <w:szCs w:val="22"/>
+        </w:rPr>
+        <w:t xml:space="preserve"> considerable severity of contamination. Most other average values of </w:t>
+      </w:r>
+      <w:r>
+        <w:rPr>
+          <w:rFonts w:ascii="Times New Roman" w:hAnsi="Times New Roman" w:eastAsia="Times New Roman" w:cs="Times New Roman"/>
+          <w:i w:val="1"/>
+          <w:iCs w:val="1"/>
+          <w:sz w:val="22"/>
+          <w:szCs w:val="22"/>
+        </w:rPr>
+        <w:t>mHQ</w:t>
+      </w:r>
+      <w:r>
+        <w:rPr>
+          <w:rFonts w:ascii="Times New Roman" w:hAnsi="Times New Roman" w:eastAsia="Times New Roman" w:cs="Times New Roman"/>
+          <w:i w:val="1"/>
+          <w:iCs w:val="1"/>
+          <w:sz w:val="22"/>
+          <w:szCs w:val="22"/>
+        </w:rPr>
+        <w:t xml:space="preserve"> </w:t>
+      </w:r>
+      <w:r>
+        <w:rPr>
+          <w:rFonts w:ascii="Times New Roman" w:hAnsi="Times New Roman" w:eastAsia="Times New Roman" w:cs="Times New Roman"/>
+          <w:i w:val="0"/>
+          <w:iCs w:val="0"/>
+          <w:sz w:val="22"/>
+          <w:szCs w:val="22"/>
+        </w:rPr>
+        <w:t>of Cd, Cu, Pb, Ni, As and Cr were in range of moderate to low severity of contamination in all the five rivers</w:t>
+      </w:r>
+      <w:r>
+        <w:rPr>
+          <w:rFonts w:ascii="Times New Roman" w:hAnsi="Times New Roman" w:eastAsia="Times New Roman" w:cs="Times New Roman"/>
+          <w:i w:val="0"/>
+          <w:iCs w:val="0"/>
+          <w:sz w:val="22"/>
+          <w:szCs w:val="22"/>
+        </w:rPr>
+        <w:t xml:space="preserve">.  </w:t>
+      </w:r>
     </w:p>
     <w:p>
       <w:pPr>
@@ -26937,14 +27453,8 @@
       <w:r>
         <w:rPr>
           <w:rFonts w:ascii="Times New Roman" w:hAnsi="Times New Roman" w:eastAsia="Times New Roman" w:cs="Times New Roman"/>
-          <w:sz w:val="22"/>
-          <w:szCs w:val="22"/>
-        </w:rPr>
-        <w:t>Mean ERM quotient (</w:t>
-      </w:r>
-      <w:r>
-        <w:rPr>
-          <w:rFonts w:ascii="Times New Roman" w:hAnsi="Times New Roman" w:eastAsia="Times New Roman" w:cs="Times New Roman"/>
+          <w:i w:val="1"/>
+          <w:iCs w:val="1"/>
           <w:sz w:val="22"/>
           <w:szCs w:val="22"/>
         </w:rPr>
@@ -26956,7 +27466,351 @@
           <w:sz w:val="22"/>
           <w:szCs w:val="22"/>
         </w:rPr>
-        <w:t>)</w:t>
+        <w:t xml:space="preserve"> and </w:t>
+      </w:r>
+      <w:r>
+        <w:rPr>
+          <w:rFonts w:ascii="Times New Roman" w:hAnsi="Times New Roman" w:eastAsia="Times New Roman" w:cs="Times New Roman"/>
+          <w:i w:val="1"/>
+          <w:iCs w:val="1"/>
+          <w:sz w:val="22"/>
+          <w:szCs w:val="22"/>
+        </w:rPr>
+        <w:t>CSI</w:t>
+      </w:r>
+    </w:p>
+    <w:p>
+      <w:pPr>
+        <w:pStyle w:val="Normal"/>
+        <w:rPr>
+          <w:rFonts w:ascii="Times New Roman" w:hAnsi="Times New Roman" w:eastAsia="Times New Roman" w:cs="Times New Roman"/>
+          <w:i w:val="0"/>
+          <w:iCs w:val="0"/>
+          <w:sz w:val="22"/>
+          <w:szCs w:val="22"/>
+        </w:rPr>
+      </w:pPr>
+      <w:r>
+        <w:rPr>
+          <w:rFonts w:ascii="Times New Roman" w:hAnsi="Times New Roman" w:eastAsia="Times New Roman" w:cs="Times New Roman"/>
+          <w:sz w:val="22"/>
+          <w:szCs w:val="22"/>
+        </w:rPr>
+        <w:t>Mean ERM quotient (</w:t>
+      </w:r>
+      <w:r>
+        <w:rPr>
+          <w:rFonts w:ascii="Times New Roman" w:hAnsi="Times New Roman" w:eastAsia="Times New Roman" w:cs="Times New Roman"/>
+          <w:i w:val="1"/>
+          <w:iCs w:val="1"/>
+          <w:sz w:val="22"/>
+          <w:szCs w:val="22"/>
+        </w:rPr>
+        <w:t>mERMQ</w:t>
+      </w:r>
+      <w:r>
+        <w:rPr>
+          <w:rFonts w:ascii="Times New Roman" w:hAnsi="Times New Roman" w:eastAsia="Times New Roman" w:cs="Times New Roman"/>
+          <w:sz w:val="22"/>
+          <w:szCs w:val="22"/>
+        </w:rPr>
+        <w:t>) is proposed for assessing the potential effects of multiple HMs contamination in sediment and the contamination severity index (</w:t>
+      </w:r>
+      <w:r>
+        <w:rPr>
+          <w:rFonts w:ascii="Times New Roman" w:hAnsi="Times New Roman" w:eastAsia="Times New Roman" w:cs="Times New Roman"/>
+          <w:i w:val="1"/>
+          <w:iCs w:val="1"/>
+          <w:sz w:val="22"/>
+          <w:szCs w:val="22"/>
+        </w:rPr>
+        <w:t>CSI</w:t>
+      </w:r>
+      <w:r>
+        <w:rPr>
+          <w:rFonts w:ascii="Times New Roman" w:hAnsi="Times New Roman" w:eastAsia="Times New Roman" w:cs="Times New Roman"/>
+          <w:sz w:val="22"/>
+          <w:szCs w:val="22"/>
+        </w:rPr>
+        <w:t>) is new index based on ERL (effect range low) and ERM (effect range medium) values to study severity of HM contamination in sediments which was first proposed by Pejman et al. for the toxicity boundaries and adverse effect on the biota as well as weighted values for each heavy metal attributed by the ratio of PCA/FA as site-specific factor (</w:t>
+      </w:r>
+      <w:r>
+        <w:rPr>
+          <w:rFonts w:ascii="Times New Roman" w:hAnsi="Times New Roman" w:eastAsia="Times New Roman" w:cs="Times New Roman"/>
+          <w:sz w:val="22"/>
+          <w:szCs w:val="22"/>
+        </w:rPr>
+        <w:t>Jafrabad</w:t>
+      </w:r>
+      <w:r>
+        <w:rPr>
+          <w:rFonts w:ascii="Times New Roman" w:hAnsi="Times New Roman" w:eastAsia="Times New Roman" w:cs="Times New Roman"/>
+          <w:sz w:val="22"/>
+          <w:szCs w:val="22"/>
+        </w:rPr>
+        <w:t xml:space="preserve"> et al). In S8-S12 (Turag and </w:t>
+      </w:r>
+      <w:r>
+        <w:rPr>
+          <w:rFonts w:ascii="Times New Roman" w:hAnsi="Times New Roman" w:eastAsia="Times New Roman" w:cs="Times New Roman"/>
+          <w:sz w:val="22"/>
+          <w:szCs w:val="22"/>
+        </w:rPr>
+        <w:t>Buriganga</w:t>
+      </w:r>
+      <w:r>
+        <w:rPr>
+          <w:rFonts w:ascii="Times New Roman" w:hAnsi="Times New Roman" w:eastAsia="Times New Roman" w:cs="Times New Roman"/>
+          <w:sz w:val="22"/>
+          <w:szCs w:val="22"/>
+        </w:rPr>
+        <w:t>), S15-S17 (</w:t>
+      </w:r>
+      <w:r>
+        <w:rPr>
+          <w:rFonts w:ascii="Times New Roman" w:hAnsi="Times New Roman" w:eastAsia="Times New Roman" w:cs="Times New Roman"/>
+          <w:sz w:val="22"/>
+          <w:szCs w:val="22"/>
+        </w:rPr>
+        <w:t>Shitalakshya</w:t>
+      </w:r>
+      <w:r>
+        <w:rPr>
+          <w:rFonts w:ascii="Times New Roman" w:hAnsi="Times New Roman" w:eastAsia="Times New Roman" w:cs="Times New Roman"/>
+          <w:sz w:val="22"/>
+          <w:szCs w:val="22"/>
+        </w:rPr>
+        <w:t xml:space="preserve">) the </w:t>
+      </w:r>
+      <w:r>
+        <w:rPr>
+          <w:rFonts w:ascii="Times New Roman" w:hAnsi="Times New Roman" w:eastAsia="Times New Roman" w:cs="Times New Roman"/>
+          <w:i w:val="1"/>
+          <w:iCs w:val="1"/>
+          <w:sz w:val="22"/>
+          <w:szCs w:val="22"/>
+        </w:rPr>
+        <w:t>mERMQ</w:t>
+      </w:r>
+      <w:r>
+        <w:rPr>
+          <w:rFonts w:ascii="Times New Roman" w:hAnsi="Times New Roman" w:eastAsia="Times New Roman" w:cs="Times New Roman"/>
+          <w:i w:val="1"/>
+          <w:iCs w:val="1"/>
+          <w:sz w:val="22"/>
+          <w:szCs w:val="22"/>
+        </w:rPr>
+        <w:t xml:space="preserve"> </w:t>
+      </w:r>
+      <w:r>
+        <w:rPr>
+          <w:rFonts w:ascii="Times New Roman" w:hAnsi="Times New Roman" w:eastAsia="Times New Roman" w:cs="Times New Roman"/>
+          <w:i w:val="0"/>
+          <w:iCs w:val="0"/>
+          <w:sz w:val="22"/>
+          <w:szCs w:val="22"/>
+        </w:rPr>
+        <w:t xml:space="preserve">and </w:t>
+      </w:r>
+      <w:r>
+        <w:rPr>
+          <w:rFonts w:ascii="Times New Roman" w:hAnsi="Times New Roman" w:eastAsia="Times New Roman" w:cs="Times New Roman"/>
+          <w:i w:val="1"/>
+          <w:iCs w:val="1"/>
+          <w:sz w:val="22"/>
+          <w:szCs w:val="22"/>
+        </w:rPr>
+        <w:t xml:space="preserve">CSI </w:t>
+      </w:r>
+      <w:r>
+        <w:rPr>
+          <w:rFonts w:ascii="Times New Roman" w:hAnsi="Times New Roman" w:eastAsia="Times New Roman" w:cs="Times New Roman"/>
+          <w:i w:val="0"/>
+          <w:iCs w:val="0"/>
+          <w:sz w:val="22"/>
+          <w:szCs w:val="22"/>
+        </w:rPr>
+        <w:t xml:space="preserve">value </w:t>
+      </w:r>
+      <w:r>
+        <w:rPr>
+          <w:rFonts w:ascii="Times New Roman" w:hAnsi="Times New Roman" w:eastAsia="Times New Roman" w:cs="Times New Roman"/>
+          <w:i w:val="0"/>
+          <w:iCs w:val="0"/>
+          <w:sz w:val="22"/>
+          <w:szCs w:val="22"/>
+        </w:rPr>
+        <w:t>indicated</w:t>
+      </w:r>
+      <w:r>
+        <w:rPr>
+          <w:rFonts w:ascii="Times New Roman" w:hAnsi="Times New Roman" w:eastAsia="Times New Roman" w:cs="Times New Roman"/>
+          <w:i w:val="0"/>
+          <w:iCs w:val="0"/>
+          <w:sz w:val="22"/>
+          <w:szCs w:val="22"/>
+        </w:rPr>
+        <w:t xml:space="preserve"> 49% probability of toxicity and ultra-high </w:t>
+      </w:r>
+      <w:r>
+        <w:rPr>
+          <w:rFonts w:ascii="Times New Roman" w:hAnsi="Times New Roman" w:eastAsia="Times New Roman" w:cs="Times New Roman"/>
+          <w:i w:val="0"/>
+          <w:iCs w:val="0"/>
+          <w:sz w:val="22"/>
+          <w:szCs w:val="22"/>
+        </w:rPr>
+        <w:t>contamintaion</w:t>
+      </w:r>
+      <w:r>
+        <w:rPr>
+          <w:rFonts w:ascii="Times New Roman" w:hAnsi="Times New Roman" w:eastAsia="Times New Roman" w:cs="Times New Roman"/>
+          <w:i w:val="0"/>
+          <w:iCs w:val="0"/>
+          <w:sz w:val="22"/>
+          <w:szCs w:val="22"/>
+        </w:rPr>
+        <w:t xml:space="preserve"> severity in winter and </w:t>
+      </w:r>
+      <w:r>
+        <w:rPr>
+          <w:rFonts w:ascii="Times New Roman" w:hAnsi="Times New Roman" w:eastAsia="Times New Roman" w:cs="Times New Roman"/>
+          <w:i w:val="0"/>
+          <w:iCs w:val="0"/>
+          <w:sz w:val="22"/>
+          <w:szCs w:val="22"/>
+        </w:rPr>
+        <w:t>very high</w:t>
+      </w:r>
+      <w:r>
+        <w:rPr>
+          <w:rFonts w:ascii="Times New Roman" w:hAnsi="Times New Roman" w:eastAsia="Times New Roman" w:cs="Times New Roman"/>
+          <w:i w:val="0"/>
+          <w:iCs w:val="0"/>
+          <w:sz w:val="22"/>
+          <w:szCs w:val="22"/>
+        </w:rPr>
+        <w:t xml:space="preserve"> severity of contamination in rainy season. 21% probability of toxicity and moderate severity to low severity was found in S2, S6, S7 (</w:t>
+      </w:r>
+      <w:r>
+        <w:rPr>
+          <w:rFonts w:ascii="Times New Roman" w:hAnsi="Times New Roman" w:eastAsia="Times New Roman" w:cs="Times New Roman"/>
+          <w:i w:val="0"/>
+          <w:iCs w:val="0"/>
+          <w:sz w:val="22"/>
+          <w:szCs w:val="22"/>
+        </w:rPr>
+        <w:t>Dhaleshwari</w:t>
+      </w:r>
+      <w:r>
+        <w:rPr>
+          <w:rFonts w:ascii="Times New Roman" w:hAnsi="Times New Roman" w:eastAsia="Times New Roman" w:cs="Times New Roman"/>
+          <w:i w:val="0"/>
+          <w:iCs w:val="0"/>
+          <w:sz w:val="22"/>
+          <w:szCs w:val="22"/>
+        </w:rPr>
+        <w:t>), S13, S14 (Balu) in winter and low to moderate to low severity in S1-S8 (</w:t>
+      </w:r>
+      <w:r>
+        <w:rPr>
+          <w:rFonts w:ascii="Times New Roman" w:hAnsi="Times New Roman" w:eastAsia="Times New Roman" w:cs="Times New Roman"/>
+          <w:i w:val="0"/>
+          <w:iCs w:val="0"/>
+          <w:sz w:val="22"/>
+          <w:szCs w:val="22"/>
+        </w:rPr>
+        <w:t>Dhaleshwari</w:t>
+      </w:r>
+      <w:r>
+        <w:rPr>
+          <w:rFonts w:ascii="Times New Roman" w:hAnsi="Times New Roman" w:eastAsia="Times New Roman" w:cs="Times New Roman"/>
+          <w:i w:val="0"/>
+          <w:iCs w:val="0"/>
+          <w:sz w:val="22"/>
+          <w:szCs w:val="22"/>
+        </w:rPr>
+        <w:t xml:space="preserve">), S13-S14 found in rainy season. The other 79% sampling sites had low to </w:t>
+      </w:r>
+      <w:r>
+        <w:rPr>
+          <w:rFonts w:ascii="Times New Roman" w:hAnsi="Times New Roman" w:eastAsia="Times New Roman" w:cs="Times New Roman"/>
+          <w:i w:val="0"/>
+          <w:iCs w:val="0"/>
+          <w:sz w:val="22"/>
+          <w:szCs w:val="22"/>
+        </w:rPr>
+        <w:t>very low</w:t>
+      </w:r>
+      <w:r>
+        <w:rPr>
+          <w:rFonts w:ascii="Times New Roman" w:hAnsi="Times New Roman" w:eastAsia="Times New Roman" w:cs="Times New Roman"/>
+          <w:i w:val="0"/>
+          <w:iCs w:val="0"/>
+          <w:sz w:val="22"/>
+          <w:szCs w:val="22"/>
+        </w:rPr>
+        <w:t xml:space="preserve"> severity of contamination in both seasons, but severity was higher in winter than rainy season. Severity degree and toxicity degree revealed that sampling sites of </w:t>
+      </w:r>
+      <w:r>
+        <w:rPr>
+          <w:rFonts w:ascii="Times New Roman" w:hAnsi="Times New Roman" w:eastAsia="Times New Roman" w:cs="Times New Roman"/>
+          <w:i w:val="0"/>
+          <w:iCs w:val="0"/>
+          <w:sz w:val="22"/>
+          <w:szCs w:val="22"/>
+        </w:rPr>
+        <w:t>Buriganga</w:t>
+      </w:r>
+      <w:r>
+        <w:rPr>
+          <w:rFonts w:ascii="Times New Roman" w:hAnsi="Times New Roman" w:eastAsia="Times New Roman" w:cs="Times New Roman"/>
+          <w:i w:val="0"/>
+          <w:iCs w:val="0"/>
+          <w:sz w:val="22"/>
+          <w:szCs w:val="22"/>
+        </w:rPr>
+        <w:t xml:space="preserve">, </w:t>
+      </w:r>
+      <w:r>
+        <w:rPr>
+          <w:rFonts w:ascii="Times New Roman" w:hAnsi="Times New Roman" w:eastAsia="Times New Roman" w:cs="Times New Roman"/>
+          <w:i w:val="0"/>
+          <w:iCs w:val="0"/>
+          <w:sz w:val="22"/>
+          <w:szCs w:val="22"/>
+        </w:rPr>
+        <w:t>Shitalakshya</w:t>
+      </w:r>
+      <w:r>
+        <w:rPr>
+          <w:rFonts w:ascii="Times New Roman" w:hAnsi="Times New Roman" w:eastAsia="Times New Roman" w:cs="Times New Roman"/>
+          <w:i w:val="0"/>
+          <w:iCs w:val="0"/>
+          <w:sz w:val="22"/>
+          <w:szCs w:val="22"/>
+        </w:rPr>
+        <w:t xml:space="preserve"> and Turag were highly contaminated and toxic and the sampling sites of Balu and </w:t>
+      </w:r>
+      <w:r>
+        <w:rPr>
+          <w:rFonts w:ascii="Times New Roman" w:hAnsi="Times New Roman" w:eastAsia="Times New Roman" w:cs="Times New Roman"/>
+          <w:i w:val="0"/>
+          <w:iCs w:val="0"/>
+          <w:sz w:val="22"/>
+          <w:szCs w:val="22"/>
+        </w:rPr>
+        <w:t>Dhaleshwari</w:t>
+      </w:r>
+      <w:r>
+        <w:rPr>
+          <w:rFonts w:ascii="Times New Roman" w:hAnsi="Times New Roman" w:eastAsia="Times New Roman" w:cs="Times New Roman"/>
+          <w:i w:val="0"/>
+          <w:iCs w:val="0"/>
+          <w:sz w:val="22"/>
+          <w:szCs w:val="22"/>
+        </w:rPr>
+        <w:t xml:space="preserve"> were moderate to low contaminated and toxic in both seasons.    </w:t>
       </w:r>
     </w:p>
     <w:p>
@@ -26971,11 +27825,3580 @@
       <w:r>
         <w:rPr>
           <w:rFonts w:ascii="Times New Roman" w:hAnsi="Times New Roman" w:eastAsia="Times New Roman" w:cs="Times New Roman"/>
+          <w:i w:val="0"/>
+          <w:iCs w:val="0"/>
           <w:sz w:val="22"/>
           <w:szCs w:val="22"/>
         </w:rPr>
-        <w:t>Contamination severity index (CSI)</w:t>
+        <w:t xml:space="preserve"> </w:t>
       </w:r>
+    </w:p>
+    <w:tbl>
+      <w:tblPr>
+        <w:tblStyle w:val="TableGrid"/>
+        <w:tblW w:w="0" w:type="auto"/>
+        <w:tblLayout w:type="fixed"/>
+        <w:tblLook w:val="06A0" w:firstRow="1" w:lastRow="0" w:firstColumn="1" w:lastColumn="0" w:noHBand="1" w:noVBand="1"/>
+      </w:tblPr>
+      <w:tblGrid>
+        <w:gridCol w:w="345"/>
+        <w:gridCol w:w="345"/>
+        <w:gridCol w:w="525"/>
+        <w:gridCol w:w="510"/>
+        <w:gridCol w:w="510"/>
+        <w:gridCol w:w="510"/>
+        <w:gridCol w:w="510"/>
+        <w:gridCol w:w="510"/>
+        <w:gridCol w:w="510"/>
+        <w:gridCol w:w="510"/>
+        <w:gridCol w:w="510"/>
+        <w:gridCol w:w="510"/>
+        <w:gridCol w:w="510"/>
+        <w:gridCol w:w="585"/>
+        <w:gridCol w:w="525"/>
+        <w:gridCol w:w="510"/>
+        <w:gridCol w:w="510"/>
+        <w:gridCol w:w="525"/>
+        <w:gridCol w:w="513"/>
+      </w:tblGrid>
+      <w:tr>
+        <w:trPr>
+          <w:trHeight w:val="300"/>
+        </w:trPr>
+        <w:tc>
+          <w:tcPr>
+            <w:tcW w:w="690" w:type="dxa"/>
+            <w:gridSpan w:val="2"/>
+            <w:tcMar/>
+          </w:tcPr>
+          <w:p>
+            <w:pPr>
+              <w:pStyle w:val="Normal"/>
+              <w:rPr>
+                <w:rFonts w:ascii="Times New Roman" w:hAnsi="Times New Roman" w:eastAsia="Times New Roman" w:cs="Times New Roman"/>
+                <w:sz w:val="18"/>
+                <w:szCs w:val="18"/>
+              </w:rPr>
+            </w:pPr>
+            <w:r>
+              <w:rPr>
+                <w:rFonts w:ascii="Times New Roman" w:hAnsi="Times New Roman" w:eastAsia="Times New Roman" w:cs="Times New Roman"/>
+                <w:sz w:val="18"/>
+                <w:szCs w:val="18"/>
+              </w:rPr>
+              <w:t>River</w:t>
+            </w:r>
+          </w:p>
+        </w:tc>
+        <w:tc>
+          <w:tcPr>
+            <w:tcW w:w="3585" w:type="dxa"/>
+            <w:gridSpan w:val="7"/>
+            <w:tcMar/>
+          </w:tcPr>
+          <w:p>
+            <w:pPr>
+              <w:pStyle w:val="Normal"/>
+              <w:jc w:val="center"/>
+              <w:rPr>
+                <w:rFonts w:ascii="Times New Roman" w:hAnsi="Times New Roman" w:eastAsia="Times New Roman" w:cs="Times New Roman"/>
+                <w:b w:val="0"/>
+                <w:bCs w:val="0"/>
+                <w:i w:val="0"/>
+                <w:iCs w:val="0"/>
+                <w:sz w:val="18"/>
+                <w:szCs w:val="18"/>
+              </w:rPr>
+            </w:pPr>
+            <w:r>
+              <w:rPr>
+                <w:rFonts w:ascii="Times New Roman" w:hAnsi="Times New Roman" w:eastAsia="Times New Roman" w:cs="Times New Roman"/>
+                <w:b w:val="0"/>
+                <w:bCs w:val="0"/>
+                <w:i w:val="0"/>
+                <w:iCs w:val="0"/>
+                <w:sz w:val="18"/>
+                <w:szCs w:val="18"/>
+              </w:rPr>
+              <w:t>Dhalesh</w:t>
+            </w:r>
+            <w:r>
+              <w:rPr>
+                <w:rFonts w:ascii="Times New Roman" w:hAnsi="Times New Roman" w:eastAsia="Times New Roman" w:cs="Times New Roman"/>
+                <w:b w:val="0"/>
+                <w:bCs w:val="0"/>
+                <w:i w:val="0"/>
+                <w:iCs w:val="0"/>
+                <w:sz w:val="18"/>
+                <w:szCs w:val="18"/>
+              </w:rPr>
+              <w:t>wari</w:t>
+            </w:r>
+          </w:p>
+        </w:tc>
+        <w:tc>
+          <w:tcPr>
+            <w:tcW w:w="1530" w:type="dxa"/>
+            <w:gridSpan w:val="3"/>
+            <w:tcMar/>
+          </w:tcPr>
+          <w:p>
+            <w:pPr>
+              <w:pStyle w:val="Normal"/>
+              <w:jc w:val="center"/>
+              <w:rPr>
+                <w:rFonts w:ascii="Times New Roman" w:hAnsi="Times New Roman" w:eastAsia="Times New Roman" w:cs="Times New Roman"/>
+                <w:b w:val="0"/>
+                <w:bCs w:val="0"/>
+                <w:i w:val="0"/>
+                <w:iCs w:val="0"/>
+                <w:sz w:val="18"/>
+                <w:szCs w:val="18"/>
+              </w:rPr>
+            </w:pPr>
+            <w:r>
+              <w:rPr>
+                <w:rFonts w:ascii="Times New Roman" w:hAnsi="Times New Roman" w:eastAsia="Times New Roman" w:cs="Times New Roman"/>
+                <w:b w:val="0"/>
+                <w:bCs w:val="0"/>
+                <w:i w:val="0"/>
+                <w:iCs w:val="0"/>
+                <w:sz w:val="18"/>
+                <w:szCs w:val="18"/>
+              </w:rPr>
+              <w:t>Turag</w:t>
+            </w:r>
+          </w:p>
+        </w:tc>
+        <w:tc>
+          <w:tcPr>
+            <w:tcW w:w="1095" w:type="dxa"/>
+            <w:gridSpan w:val="2"/>
+            <w:tcMar/>
+          </w:tcPr>
+          <w:p>
+            <w:pPr>
+              <w:pStyle w:val="Normal"/>
+              <w:jc w:val="center"/>
+              <w:rPr>
+                <w:rFonts w:ascii="Times New Roman" w:hAnsi="Times New Roman" w:eastAsia="Times New Roman" w:cs="Times New Roman"/>
+                <w:b w:val="0"/>
+                <w:bCs w:val="0"/>
+                <w:i w:val="0"/>
+                <w:iCs w:val="0"/>
+                <w:sz w:val="18"/>
+                <w:szCs w:val="18"/>
+              </w:rPr>
+            </w:pPr>
+            <w:r>
+              <w:rPr>
+                <w:rFonts w:ascii="Times New Roman" w:hAnsi="Times New Roman" w:eastAsia="Times New Roman" w:cs="Times New Roman"/>
+                <w:b w:val="0"/>
+                <w:bCs w:val="0"/>
+                <w:i w:val="0"/>
+                <w:iCs w:val="0"/>
+                <w:sz w:val="18"/>
+                <w:szCs w:val="18"/>
+              </w:rPr>
+              <w:t>Buriganga</w:t>
+            </w:r>
+          </w:p>
+        </w:tc>
+        <w:tc>
+          <w:tcPr>
+            <w:tcW w:w="1035" w:type="dxa"/>
+            <w:gridSpan w:val="2"/>
+            <w:tcMar/>
+          </w:tcPr>
+          <w:p>
+            <w:pPr>
+              <w:pStyle w:val="Normal"/>
+              <w:jc w:val="center"/>
+              <w:rPr>
+                <w:rFonts w:ascii="Times New Roman" w:hAnsi="Times New Roman" w:eastAsia="Times New Roman" w:cs="Times New Roman"/>
+                <w:b w:val="0"/>
+                <w:bCs w:val="0"/>
+                <w:i w:val="0"/>
+                <w:iCs w:val="0"/>
+                <w:sz w:val="18"/>
+                <w:szCs w:val="18"/>
+              </w:rPr>
+            </w:pPr>
+            <w:r>
+              <w:rPr>
+                <w:rFonts w:ascii="Times New Roman" w:hAnsi="Times New Roman" w:eastAsia="Times New Roman" w:cs="Times New Roman"/>
+                <w:b w:val="0"/>
+                <w:bCs w:val="0"/>
+                <w:i w:val="0"/>
+                <w:iCs w:val="0"/>
+                <w:sz w:val="18"/>
+                <w:szCs w:val="18"/>
+              </w:rPr>
+              <w:t>Balu</w:t>
+            </w:r>
+          </w:p>
+        </w:tc>
+        <w:tc>
+          <w:tcPr>
+            <w:tcW w:w="1548" w:type="dxa"/>
+            <w:gridSpan w:val="3"/>
+            <w:tcMar/>
+          </w:tcPr>
+          <w:p>
+            <w:pPr>
+              <w:pStyle w:val="Normal"/>
+              <w:jc w:val="center"/>
+              <w:rPr>
+                <w:rFonts w:ascii="Times New Roman" w:hAnsi="Times New Roman" w:eastAsia="Times New Roman" w:cs="Times New Roman"/>
+                <w:b w:val="0"/>
+                <w:bCs w:val="0"/>
+                <w:i w:val="0"/>
+                <w:iCs w:val="0"/>
+                <w:sz w:val="18"/>
+                <w:szCs w:val="18"/>
+              </w:rPr>
+            </w:pPr>
+            <w:r>
+              <w:rPr>
+                <w:rFonts w:ascii="Times New Roman" w:hAnsi="Times New Roman" w:eastAsia="Times New Roman" w:cs="Times New Roman"/>
+                <w:b w:val="0"/>
+                <w:bCs w:val="0"/>
+                <w:i w:val="0"/>
+                <w:iCs w:val="0"/>
+                <w:sz w:val="18"/>
+                <w:szCs w:val="18"/>
+              </w:rPr>
+              <w:t>Shital</w:t>
+            </w:r>
+            <w:r>
+              <w:rPr>
+                <w:rFonts w:ascii="Times New Roman" w:hAnsi="Times New Roman" w:eastAsia="Times New Roman" w:cs="Times New Roman"/>
+                <w:b w:val="0"/>
+                <w:bCs w:val="0"/>
+                <w:i w:val="0"/>
+                <w:iCs w:val="0"/>
+                <w:sz w:val="18"/>
+                <w:szCs w:val="18"/>
+              </w:rPr>
+              <w:t>akshya</w:t>
+            </w:r>
+          </w:p>
+        </w:tc>
+      </w:tr>
+      <w:tr>
+        <w:trPr>
+          <w:trHeight w:val="300"/>
+        </w:trPr>
+        <w:tc>
+          <w:tcPr>
+            <w:tcW w:w="690" w:type="dxa"/>
+            <w:gridSpan w:val="2"/>
+            <w:tcMar/>
+          </w:tcPr>
+          <w:p>
+            <w:pPr>
+              <w:pStyle w:val="Normal"/>
+              <w:rPr>
+                <w:rFonts w:ascii="Times New Roman" w:hAnsi="Times New Roman" w:eastAsia="Times New Roman" w:cs="Times New Roman"/>
+                <w:sz w:val="18"/>
+                <w:szCs w:val="18"/>
+              </w:rPr>
+            </w:pPr>
+            <w:r>
+              <w:rPr>
+                <w:rFonts w:ascii="Times New Roman" w:hAnsi="Times New Roman" w:eastAsia="Times New Roman" w:cs="Times New Roman"/>
+                <w:sz w:val="18"/>
+                <w:szCs w:val="18"/>
+              </w:rPr>
+              <w:t>Sites</w:t>
+            </w:r>
+          </w:p>
+        </w:tc>
+        <w:tc>
+          <w:tcPr>
+            <w:tcW w:w="525" w:type="dxa"/>
+            <w:tcMar/>
+          </w:tcPr>
+          <w:p>
+            <w:pPr>
+              <w:pStyle w:val="Normal"/>
+              <w:rPr>
+                <w:rFonts w:ascii="Times New Roman" w:hAnsi="Times New Roman" w:eastAsia="Times New Roman" w:cs="Times New Roman"/>
+                <w:sz w:val="18"/>
+                <w:szCs w:val="18"/>
+              </w:rPr>
+            </w:pPr>
+            <w:r>
+              <w:rPr>
+                <w:rFonts w:ascii="Times New Roman" w:hAnsi="Times New Roman" w:eastAsia="Times New Roman" w:cs="Times New Roman"/>
+                <w:sz w:val="18"/>
+                <w:szCs w:val="18"/>
+              </w:rPr>
+              <w:t>S1</w:t>
+            </w:r>
+          </w:p>
+        </w:tc>
+        <w:tc>
+          <w:tcPr>
+            <w:tcW w:w="510" w:type="dxa"/>
+            <w:tcMar/>
+          </w:tcPr>
+          <w:p>
+            <w:pPr>
+              <w:pStyle w:val="Normal"/>
+              <w:rPr>
+                <w:rFonts w:ascii="Times New Roman" w:hAnsi="Times New Roman" w:eastAsia="Times New Roman" w:cs="Times New Roman"/>
+                <w:sz w:val="18"/>
+                <w:szCs w:val="18"/>
+              </w:rPr>
+            </w:pPr>
+            <w:r>
+              <w:rPr>
+                <w:rFonts w:ascii="Times New Roman" w:hAnsi="Times New Roman" w:eastAsia="Times New Roman" w:cs="Times New Roman"/>
+                <w:sz w:val="18"/>
+                <w:szCs w:val="18"/>
+              </w:rPr>
+              <w:t>S2</w:t>
+            </w:r>
+          </w:p>
+        </w:tc>
+        <w:tc>
+          <w:tcPr>
+            <w:tcW w:w="510" w:type="dxa"/>
+            <w:tcMar/>
+          </w:tcPr>
+          <w:p>
+            <w:pPr>
+              <w:pStyle w:val="Normal"/>
+              <w:rPr>
+                <w:rFonts w:ascii="Times New Roman" w:hAnsi="Times New Roman" w:eastAsia="Times New Roman" w:cs="Times New Roman"/>
+                <w:sz w:val="18"/>
+                <w:szCs w:val="18"/>
+              </w:rPr>
+            </w:pPr>
+            <w:r>
+              <w:rPr>
+                <w:rFonts w:ascii="Times New Roman" w:hAnsi="Times New Roman" w:eastAsia="Times New Roman" w:cs="Times New Roman"/>
+                <w:sz w:val="18"/>
+                <w:szCs w:val="18"/>
+              </w:rPr>
+              <w:t>S3</w:t>
+            </w:r>
+          </w:p>
+        </w:tc>
+        <w:tc>
+          <w:tcPr>
+            <w:tcW w:w="510" w:type="dxa"/>
+            <w:tcMar/>
+          </w:tcPr>
+          <w:p>
+            <w:pPr>
+              <w:pStyle w:val="Normal"/>
+              <w:rPr>
+                <w:rFonts w:ascii="Times New Roman" w:hAnsi="Times New Roman" w:eastAsia="Times New Roman" w:cs="Times New Roman"/>
+                <w:sz w:val="18"/>
+                <w:szCs w:val="18"/>
+              </w:rPr>
+            </w:pPr>
+            <w:r>
+              <w:rPr>
+                <w:rFonts w:ascii="Times New Roman" w:hAnsi="Times New Roman" w:eastAsia="Times New Roman" w:cs="Times New Roman"/>
+                <w:sz w:val="18"/>
+                <w:szCs w:val="18"/>
+              </w:rPr>
+              <w:t>S4</w:t>
+            </w:r>
+          </w:p>
+        </w:tc>
+        <w:tc>
+          <w:tcPr>
+            <w:tcW w:w="510" w:type="dxa"/>
+            <w:tcMar/>
+          </w:tcPr>
+          <w:p>
+            <w:pPr>
+              <w:pStyle w:val="Normal"/>
+              <w:rPr>
+                <w:rFonts w:ascii="Times New Roman" w:hAnsi="Times New Roman" w:eastAsia="Times New Roman" w:cs="Times New Roman"/>
+                <w:sz w:val="18"/>
+                <w:szCs w:val="18"/>
+              </w:rPr>
+            </w:pPr>
+            <w:r>
+              <w:rPr>
+                <w:rFonts w:ascii="Times New Roman" w:hAnsi="Times New Roman" w:eastAsia="Times New Roman" w:cs="Times New Roman"/>
+                <w:sz w:val="18"/>
+                <w:szCs w:val="18"/>
+              </w:rPr>
+              <w:t>S5</w:t>
+            </w:r>
+          </w:p>
+        </w:tc>
+        <w:tc>
+          <w:tcPr>
+            <w:tcW w:w="510" w:type="dxa"/>
+            <w:tcMar/>
+          </w:tcPr>
+          <w:p>
+            <w:pPr>
+              <w:pStyle w:val="Normal"/>
+              <w:rPr>
+                <w:rFonts w:ascii="Times New Roman" w:hAnsi="Times New Roman" w:eastAsia="Times New Roman" w:cs="Times New Roman"/>
+                <w:sz w:val="18"/>
+                <w:szCs w:val="18"/>
+              </w:rPr>
+            </w:pPr>
+            <w:r>
+              <w:rPr>
+                <w:rFonts w:ascii="Times New Roman" w:hAnsi="Times New Roman" w:eastAsia="Times New Roman" w:cs="Times New Roman"/>
+                <w:sz w:val="18"/>
+                <w:szCs w:val="18"/>
+              </w:rPr>
+              <w:t>S6</w:t>
+            </w:r>
+          </w:p>
+        </w:tc>
+        <w:tc>
+          <w:tcPr>
+            <w:tcW w:w="510" w:type="dxa"/>
+            <w:tcMar/>
+          </w:tcPr>
+          <w:p>
+            <w:pPr>
+              <w:pStyle w:val="Normal"/>
+              <w:rPr>
+                <w:rFonts w:ascii="Times New Roman" w:hAnsi="Times New Roman" w:eastAsia="Times New Roman" w:cs="Times New Roman"/>
+                <w:sz w:val="18"/>
+                <w:szCs w:val="18"/>
+              </w:rPr>
+            </w:pPr>
+            <w:r>
+              <w:rPr>
+                <w:rFonts w:ascii="Times New Roman" w:hAnsi="Times New Roman" w:eastAsia="Times New Roman" w:cs="Times New Roman"/>
+                <w:sz w:val="18"/>
+                <w:szCs w:val="18"/>
+              </w:rPr>
+              <w:t>S7</w:t>
+            </w:r>
+          </w:p>
+        </w:tc>
+        <w:tc>
+          <w:tcPr>
+            <w:tcW w:w="510" w:type="dxa"/>
+            <w:tcMar/>
+          </w:tcPr>
+          <w:p>
+            <w:pPr>
+              <w:pStyle w:val="Normal"/>
+              <w:rPr>
+                <w:rFonts w:ascii="Times New Roman" w:hAnsi="Times New Roman" w:eastAsia="Times New Roman" w:cs="Times New Roman"/>
+                <w:sz w:val="18"/>
+                <w:szCs w:val="18"/>
+              </w:rPr>
+            </w:pPr>
+            <w:r>
+              <w:rPr>
+                <w:rFonts w:ascii="Times New Roman" w:hAnsi="Times New Roman" w:eastAsia="Times New Roman" w:cs="Times New Roman"/>
+                <w:sz w:val="18"/>
+                <w:szCs w:val="18"/>
+              </w:rPr>
+              <w:t>S8</w:t>
+            </w:r>
+          </w:p>
+        </w:tc>
+        <w:tc>
+          <w:tcPr>
+            <w:tcW w:w="510" w:type="dxa"/>
+            <w:tcMar/>
+          </w:tcPr>
+          <w:p>
+            <w:pPr>
+              <w:pStyle w:val="Normal"/>
+              <w:rPr>
+                <w:rFonts w:ascii="Times New Roman" w:hAnsi="Times New Roman" w:eastAsia="Times New Roman" w:cs="Times New Roman"/>
+                <w:sz w:val="18"/>
+                <w:szCs w:val="18"/>
+              </w:rPr>
+            </w:pPr>
+            <w:r>
+              <w:rPr>
+                <w:rFonts w:ascii="Times New Roman" w:hAnsi="Times New Roman" w:eastAsia="Times New Roman" w:cs="Times New Roman"/>
+                <w:sz w:val="18"/>
+                <w:szCs w:val="18"/>
+              </w:rPr>
+              <w:t>S9</w:t>
+            </w:r>
+          </w:p>
+        </w:tc>
+        <w:tc>
+          <w:tcPr>
+            <w:tcW w:w="510" w:type="dxa"/>
+            <w:tcMar/>
+          </w:tcPr>
+          <w:p>
+            <w:pPr>
+              <w:pStyle w:val="Normal"/>
+              <w:rPr>
+                <w:rFonts w:ascii="Times New Roman" w:hAnsi="Times New Roman" w:eastAsia="Times New Roman" w:cs="Times New Roman"/>
+                <w:sz w:val="18"/>
+                <w:szCs w:val="18"/>
+              </w:rPr>
+            </w:pPr>
+            <w:r>
+              <w:rPr>
+                <w:rFonts w:ascii="Times New Roman" w:hAnsi="Times New Roman" w:eastAsia="Times New Roman" w:cs="Times New Roman"/>
+                <w:sz w:val="18"/>
+                <w:szCs w:val="18"/>
+              </w:rPr>
+              <w:t>S10</w:t>
+            </w:r>
+          </w:p>
+        </w:tc>
+        <w:tc>
+          <w:tcPr>
+            <w:tcW w:w="510" w:type="dxa"/>
+            <w:tcMar/>
+          </w:tcPr>
+          <w:p>
+            <w:pPr>
+              <w:pStyle w:val="Normal"/>
+              <w:rPr>
+                <w:rFonts w:ascii="Times New Roman" w:hAnsi="Times New Roman" w:eastAsia="Times New Roman" w:cs="Times New Roman"/>
+                <w:sz w:val="18"/>
+                <w:szCs w:val="18"/>
+              </w:rPr>
+            </w:pPr>
+            <w:r>
+              <w:rPr>
+                <w:rFonts w:ascii="Times New Roman" w:hAnsi="Times New Roman" w:eastAsia="Times New Roman" w:cs="Times New Roman"/>
+                <w:sz w:val="18"/>
+                <w:szCs w:val="18"/>
+              </w:rPr>
+              <w:t>S11</w:t>
+            </w:r>
+          </w:p>
+        </w:tc>
+        <w:tc>
+          <w:tcPr>
+            <w:tcW w:w="585" w:type="dxa"/>
+            <w:tcMar/>
+          </w:tcPr>
+          <w:p>
+            <w:pPr>
+              <w:pStyle w:val="Normal"/>
+              <w:rPr>
+                <w:rFonts w:ascii="Times New Roman" w:hAnsi="Times New Roman" w:eastAsia="Times New Roman" w:cs="Times New Roman"/>
+                <w:sz w:val="18"/>
+                <w:szCs w:val="18"/>
+              </w:rPr>
+            </w:pPr>
+            <w:r>
+              <w:rPr>
+                <w:rFonts w:ascii="Times New Roman" w:hAnsi="Times New Roman" w:eastAsia="Times New Roman" w:cs="Times New Roman"/>
+                <w:sz w:val="18"/>
+                <w:szCs w:val="18"/>
+              </w:rPr>
+              <w:t>S12</w:t>
+            </w:r>
+          </w:p>
+        </w:tc>
+        <w:tc>
+          <w:tcPr>
+            <w:tcW w:w="525" w:type="dxa"/>
+            <w:tcMar/>
+          </w:tcPr>
+          <w:p>
+            <w:pPr>
+              <w:pStyle w:val="Normal"/>
+              <w:rPr>
+                <w:rFonts w:ascii="Times New Roman" w:hAnsi="Times New Roman" w:eastAsia="Times New Roman" w:cs="Times New Roman"/>
+                <w:sz w:val="18"/>
+                <w:szCs w:val="18"/>
+              </w:rPr>
+            </w:pPr>
+            <w:r>
+              <w:rPr>
+                <w:rFonts w:ascii="Times New Roman" w:hAnsi="Times New Roman" w:eastAsia="Times New Roman" w:cs="Times New Roman"/>
+                <w:sz w:val="18"/>
+                <w:szCs w:val="18"/>
+              </w:rPr>
+              <w:t>S13</w:t>
+            </w:r>
+          </w:p>
+        </w:tc>
+        <w:tc>
+          <w:tcPr>
+            <w:tcW w:w="510" w:type="dxa"/>
+            <w:tcMar/>
+          </w:tcPr>
+          <w:p>
+            <w:pPr>
+              <w:pStyle w:val="Normal"/>
+              <w:rPr>
+                <w:rFonts w:ascii="Times New Roman" w:hAnsi="Times New Roman" w:eastAsia="Times New Roman" w:cs="Times New Roman"/>
+                <w:sz w:val="18"/>
+                <w:szCs w:val="18"/>
+              </w:rPr>
+            </w:pPr>
+            <w:r>
+              <w:rPr>
+                <w:rFonts w:ascii="Times New Roman" w:hAnsi="Times New Roman" w:eastAsia="Times New Roman" w:cs="Times New Roman"/>
+                <w:sz w:val="18"/>
+                <w:szCs w:val="18"/>
+              </w:rPr>
+              <w:t>S14</w:t>
+            </w:r>
+          </w:p>
+        </w:tc>
+        <w:tc>
+          <w:tcPr>
+            <w:tcW w:w="510" w:type="dxa"/>
+            <w:tcMar/>
+          </w:tcPr>
+          <w:p>
+            <w:pPr>
+              <w:pStyle w:val="Normal"/>
+              <w:rPr>
+                <w:rFonts w:ascii="Times New Roman" w:hAnsi="Times New Roman" w:eastAsia="Times New Roman" w:cs="Times New Roman"/>
+                <w:sz w:val="18"/>
+                <w:szCs w:val="18"/>
+              </w:rPr>
+            </w:pPr>
+            <w:r>
+              <w:rPr>
+                <w:rFonts w:ascii="Times New Roman" w:hAnsi="Times New Roman" w:eastAsia="Times New Roman" w:cs="Times New Roman"/>
+                <w:sz w:val="18"/>
+                <w:szCs w:val="18"/>
+              </w:rPr>
+              <w:t>S15</w:t>
+            </w:r>
+          </w:p>
+        </w:tc>
+        <w:tc>
+          <w:tcPr>
+            <w:tcW w:w="525" w:type="dxa"/>
+            <w:tcMar/>
+          </w:tcPr>
+          <w:p>
+            <w:pPr>
+              <w:pStyle w:val="Normal"/>
+              <w:rPr>
+                <w:rFonts w:ascii="Times New Roman" w:hAnsi="Times New Roman" w:eastAsia="Times New Roman" w:cs="Times New Roman"/>
+                <w:sz w:val="18"/>
+                <w:szCs w:val="18"/>
+              </w:rPr>
+            </w:pPr>
+            <w:r>
+              <w:rPr>
+                <w:rFonts w:ascii="Times New Roman" w:hAnsi="Times New Roman" w:eastAsia="Times New Roman" w:cs="Times New Roman"/>
+                <w:sz w:val="18"/>
+                <w:szCs w:val="18"/>
+              </w:rPr>
+              <w:t>S16</w:t>
+            </w:r>
+          </w:p>
+        </w:tc>
+        <w:tc>
+          <w:tcPr>
+            <w:tcW w:w="513" w:type="dxa"/>
+            <w:tcMar/>
+          </w:tcPr>
+          <w:p>
+            <w:pPr>
+              <w:pStyle w:val="Normal"/>
+              <w:rPr>
+                <w:rFonts w:ascii="Times New Roman" w:hAnsi="Times New Roman" w:eastAsia="Times New Roman" w:cs="Times New Roman"/>
+                <w:sz w:val="18"/>
+                <w:szCs w:val="18"/>
+              </w:rPr>
+            </w:pPr>
+            <w:r>
+              <w:rPr>
+                <w:rFonts w:ascii="Times New Roman" w:hAnsi="Times New Roman" w:eastAsia="Times New Roman" w:cs="Times New Roman"/>
+                <w:sz w:val="18"/>
+                <w:szCs w:val="18"/>
+              </w:rPr>
+              <w:t>S17</w:t>
+            </w:r>
+          </w:p>
+        </w:tc>
+      </w:tr>
+      <w:tr>
+        <w:trPr>
+          <w:trHeight w:val="300"/>
+        </w:trPr>
+        <w:tc>
+          <w:tcPr>
+            <w:tcW w:w="345" w:type="dxa"/>
+            <w:vMerge w:val="restart"/>
+            <w:tcMar/>
+          </w:tcPr>
+          <w:p>
+            <w:pPr>
+              <w:pStyle w:val="Normal"/>
+              <w:rPr>
+                <w:rFonts w:ascii="Times New Roman" w:hAnsi="Times New Roman" w:eastAsia="Times New Roman" w:cs="Times New Roman"/>
+                <w:b w:val="1"/>
+                <w:bCs w:val="1"/>
+                <w:i w:val="1"/>
+                <w:iCs w:val="1"/>
+                <w:sz w:val="18"/>
+                <w:szCs w:val="18"/>
+              </w:rPr>
+            </w:pPr>
+            <w:r>
+              <w:rPr>
+                <w:rFonts w:ascii="Times New Roman" w:hAnsi="Times New Roman" w:eastAsia="Times New Roman" w:cs="Times New Roman"/>
+                <w:b w:val="1"/>
+                <w:bCs w:val="1"/>
+                <w:i w:val="1"/>
+                <w:iCs w:val="1"/>
+                <w:sz w:val="18"/>
+                <w:szCs w:val="18"/>
+              </w:rPr>
+              <w:t>CSI</w:t>
+            </w:r>
+          </w:p>
+        </w:tc>
+        <w:tc>
+          <w:tcPr>
+            <w:tcW w:w="345" w:type="dxa"/>
+            <w:tcMar/>
+          </w:tcPr>
+          <w:p>
+            <w:pPr>
+              <w:pStyle w:val="Normal"/>
+              <w:rPr>
+                <w:rFonts w:ascii="Times New Roman" w:hAnsi="Times New Roman" w:eastAsia="Times New Roman" w:cs="Times New Roman"/>
+                <w:sz w:val="16"/>
+                <w:szCs w:val="16"/>
+              </w:rPr>
+            </w:pPr>
+            <w:r>
+              <w:rPr>
+                <w:rFonts w:ascii="Times New Roman" w:hAnsi="Times New Roman" w:eastAsia="Times New Roman" w:cs="Times New Roman"/>
+                <w:sz w:val="16"/>
+                <w:szCs w:val="16"/>
+              </w:rPr>
+              <w:t>W</w:t>
+            </w:r>
+          </w:p>
+        </w:tc>
+        <w:tc>
+          <w:tcPr>
+            <w:tcW w:w="525" w:type="dxa"/>
+            <w:tcMar/>
+          </w:tcPr>
+          <w:p>
+            <w:pPr>
+              <w:rPr>
+                <w:rFonts w:ascii="Calibri" w:hAnsi="Calibri" w:eastAsia="Calibri" w:cs="Calibri"/>
+                <w:b w:val="0"/>
+                <w:bCs w:val="0"/>
+                <w:i w:val="0"/>
+                <w:iCs w:val="0"/>
+                <w:strike w:val="0"/>
+                <w:dstrike w:val="0"/>
+                <w:color w:val="000000" w:themeColor="text1" w:themeTint="FF" w:themeShade="FF"/>
+                <w:sz w:val="16"/>
+                <w:szCs w:val="16"/>
+                <w:u w:val="none"/>
+              </w:rPr>
+            </w:pPr>
+            <w:r>
+              <w:rPr>
+                <w:rFonts w:ascii="Calibri" w:hAnsi="Calibri" w:eastAsia="Calibri" w:cs="Calibri"/>
+                <w:b w:val="0"/>
+                <w:bCs w:val="0"/>
+                <w:i w:val="0"/>
+                <w:iCs w:val="0"/>
+                <w:strike w:val="0"/>
+                <w:dstrike w:val="0"/>
+                <w:color w:val="000000" w:themeColor="text1" w:themeTint="FF" w:themeShade="FF"/>
+                <w:sz w:val="16"/>
+                <w:szCs w:val="16"/>
+                <w:u w:val="none"/>
+              </w:rPr>
+              <w:t>2.61</w:t>
+            </w:r>
+          </w:p>
+        </w:tc>
+        <w:tc>
+          <w:tcPr>
+            <w:tcW w:w="510" w:type="dxa"/>
+            <w:tcMar/>
+          </w:tcPr>
+          <w:p>
+            <w:pPr>
+              <w:rPr>
+                <w:rFonts w:ascii="Calibri" w:hAnsi="Calibri" w:eastAsia="Calibri" w:cs="Calibri"/>
+                <w:b w:val="0"/>
+                <w:bCs w:val="0"/>
+                <w:i w:val="0"/>
+                <w:iCs w:val="0"/>
+                <w:strike w:val="0"/>
+                <w:dstrike w:val="0"/>
+                <w:color w:val="000000" w:themeColor="text1" w:themeTint="FF" w:themeShade="FF"/>
+                <w:sz w:val="16"/>
+                <w:szCs w:val="16"/>
+                <w:u w:val="none"/>
+              </w:rPr>
+            </w:pPr>
+            <w:r>
+              <w:rPr>
+                <w:rFonts w:ascii="Calibri" w:hAnsi="Calibri" w:eastAsia="Calibri" w:cs="Calibri"/>
+                <w:b w:val="0"/>
+                <w:bCs w:val="0"/>
+                <w:i w:val="0"/>
+                <w:iCs w:val="0"/>
+                <w:strike w:val="0"/>
+                <w:dstrike w:val="0"/>
+                <w:color w:val="000000" w:themeColor="text1" w:themeTint="FF" w:themeShade="FF"/>
+                <w:sz w:val="16"/>
+                <w:szCs w:val="16"/>
+                <w:u w:val="none"/>
+              </w:rPr>
+              <w:t>2.2</w:t>
+            </w:r>
+          </w:p>
+        </w:tc>
+        <w:tc>
+          <w:tcPr>
+            <w:tcW w:w="510" w:type="dxa"/>
+            <w:tcMar/>
+          </w:tcPr>
+          <w:p>
+            <w:pPr>
+              <w:rPr>
+                <w:rFonts w:ascii="Calibri" w:hAnsi="Calibri" w:eastAsia="Calibri" w:cs="Calibri"/>
+                <w:b w:val="0"/>
+                <w:bCs w:val="0"/>
+                <w:i w:val="0"/>
+                <w:iCs w:val="0"/>
+                <w:strike w:val="0"/>
+                <w:dstrike w:val="0"/>
+                <w:color w:val="000000" w:themeColor="text1" w:themeTint="FF" w:themeShade="FF"/>
+                <w:sz w:val="16"/>
+                <w:szCs w:val="16"/>
+                <w:u w:val="none"/>
+              </w:rPr>
+            </w:pPr>
+            <w:r>
+              <w:rPr>
+                <w:rFonts w:ascii="Calibri" w:hAnsi="Calibri" w:eastAsia="Calibri" w:cs="Calibri"/>
+                <w:b w:val="0"/>
+                <w:bCs w:val="0"/>
+                <w:i w:val="0"/>
+                <w:iCs w:val="0"/>
+                <w:strike w:val="0"/>
+                <w:dstrike w:val="0"/>
+                <w:color w:val="000000" w:themeColor="text1" w:themeTint="FF" w:themeShade="FF"/>
+                <w:sz w:val="16"/>
+                <w:szCs w:val="16"/>
+                <w:u w:val="none"/>
+              </w:rPr>
+              <w:t>3.07</w:t>
+            </w:r>
+          </w:p>
+        </w:tc>
+        <w:tc>
+          <w:tcPr>
+            <w:tcW w:w="510" w:type="dxa"/>
+            <w:tcMar/>
+          </w:tcPr>
+          <w:p>
+            <w:pPr>
+              <w:rPr>
+                <w:rFonts w:ascii="Calibri" w:hAnsi="Calibri" w:eastAsia="Calibri" w:cs="Calibri"/>
+                <w:b w:val="0"/>
+                <w:bCs w:val="0"/>
+                <w:i w:val="0"/>
+                <w:iCs w:val="0"/>
+                <w:strike w:val="0"/>
+                <w:dstrike w:val="0"/>
+                <w:color w:val="000000" w:themeColor="text1" w:themeTint="FF" w:themeShade="FF"/>
+                <w:sz w:val="16"/>
+                <w:szCs w:val="16"/>
+                <w:u w:val="none"/>
+              </w:rPr>
+            </w:pPr>
+            <w:r>
+              <w:rPr>
+                <w:rFonts w:ascii="Calibri" w:hAnsi="Calibri" w:eastAsia="Calibri" w:cs="Calibri"/>
+                <w:b w:val="0"/>
+                <w:bCs w:val="0"/>
+                <w:i w:val="0"/>
+                <w:iCs w:val="0"/>
+                <w:strike w:val="0"/>
+                <w:dstrike w:val="0"/>
+                <w:color w:val="000000" w:themeColor="text1" w:themeTint="FF" w:themeShade="FF"/>
+                <w:sz w:val="16"/>
+                <w:szCs w:val="16"/>
+                <w:u w:val="none"/>
+              </w:rPr>
+              <w:t>2.79</w:t>
+            </w:r>
+          </w:p>
+        </w:tc>
+        <w:tc>
+          <w:tcPr>
+            <w:tcW w:w="510" w:type="dxa"/>
+            <w:tcMar/>
+          </w:tcPr>
+          <w:p>
+            <w:pPr>
+              <w:rPr>
+                <w:rFonts w:ascii="Calibri" w:hAnsi="Calibri" w:eastAsia="Calibri" w:cs="Calibri"/>
+                <w:b w:val="0"/>
+                <w:bCs w:val="0"/>
+                <w:i w:val="0"/>
+                <w:iCs w:val="0"/>
+                <w:strike w:val="0"/>
+                <w:dstrike w:val="0"/>
+                <w:color w:val="000000" w:themeColor="text1" w:themeTint="FF" w:themeShade="FF"/>
+                <w:sz w:val="16"/>
+                <w:szCs w:val="16"/>
+                <w:u w:val="none"/>
+              </w:rPr>
+            </w:pPr>
+            <w:r>
+              <w:rPr>
+                <w:rFonts w:ascii="Calibri" w:hAnsi="Calibri" w:eastAsia="Calibri" w:cs="Calibri"/>
+                <w:b w:val="0"/>
+                <w:bCs w:val="0"/>
+                <w:i w:val="0"/>
+                <w:iCs w:val="0"/>
+                <w:strike w:val="0"/>
+                <w:dstrike w:val="0"/>
+                <w:color w:val="000000" w:themeColor="text1" w:themeTint="FF" w:themeShade="FF"/>
+                <w:sz w:val="16"/>
+                <w:szCs w:val="16"/>
+                <w:u w:val="none"/>
+              </w:rPr>
+              <w:t>2.72</w:t>
+            </w:r>
+          </w:p>
+        </w:tc>
+        <w:tc>
+          <w:tcPr>
+            <w:tcW w:w="510" w:type="dxa"/>
+            <w:tcMar/>
+          </w:tcPr>
+          <w:p>
+            <w:pPr>
+              <w:rPr>
+                <w:rFonts w:ascii="Calibri" w:hAnsi="Calibri" w:eastAsia="Calibri" w:cs="Calibri"/>
+                <w:b w:val="0"/>
+                <w:bCs w:val="0"/>
+                <w:i w:val="0"/>
+                <w:iCs w:val="0"/>
+                <w:strike w:val="0"/>
+                <w:dstrike w:val="0"/>
+                <w:color w:val="000000" w:themeColor="text1" w:themeTint="FF" w:themeShade="FF"/>
+                <w:sz w:val="16"/>
+                <w:szCs w:val="16"/>
+                <w:u w:val="none"/>
+              </w:rPr>
+            </w:pPr>
+            <w:r>
+              <w:rPr>
+                <w:rFonts w:ascii="Calibri" w:hAnsi="Calibri" w:eastAsia="Calibri" w:cs="Calibri"/>
+                <w:b w:val="0"/>
+                <w:bCs w:val="0"/>
+                <w:i w:val="0"/>
+                <w:iCs w:val="0"/>
+                <w:strike w:val="0"/>
+                <w:dstrike w:val="0"/>
+                <w:color w:val="000000" w:themeColor="text1" w:themeTint="FF" w:themeShade="FF"/>
+                <w:sz w:val="16"/>
+                <w:szCs w:val="16"/>
+                <w:u w:val="none"/>
+              </w:rPr>
+              <w:t>1.73</w:t>
+            </w:r>
+          </w:p>
+        </w:tc>
+        <w:tc>
+          <w:tcPr>
+            <w:tcW w:w="510" w:type="dxa"/>
+            <w:tcMar/>
+          </w:tcPr>
+          <w:p>
+            <w:pPr>
+              <w:rPr>
+                <w:rFonts w:ascii="Calibri" w:hAnsi="Calibri" w:eastAsia="Calibri" w:cs="Calibri"/>
+                <w:b w:val="0"/>
+                <w:bCs w:val="0"/>
+                <w:i w:val="0"/>
+                <w:iCs w:val="0"/>
+                <w:strike w:val="0"/>
+                <w:dstrike w:val="0"/>
+                <w:color w:val="000000" w:themeColor="text1" w:themeTint="FF" w:themeShade="FF"/>
+                <w:sz w:val="16"/>
+                <w:szCs w:val="16"/>
+                <w:u w:val="none"/>
+              </w:rPr>
+            </w:pPr>
+            <w:r>
+              <w:rPr>
+                <w:rFonts w:ascii="Calibri" w:hAnsi="Calibri" w:eastAsia="Calibri" w:cs="Calibri"/>
+                <w:b w:val="0"/>
+                <w:bCs w:val="0"/>
+                <w:i w:val="0"/>
+                <w:iCs w:val="0"/>
+                <w:strike w:val="0"/>
+                <w:dstrike w:val="0"/>
+                <w:color w:val="000000" w:themeColor="text1" w:themeTint="FF" w:themeShade="FF"/>
+                <w:sz w:val="16"/>
+                <w:szCs w:val="16"/>
+                <w:u w:val="none"/>
+              </w:rPr>
+              <w:t>1.3</w:t>
+            </w:r>
+          </w:p>
+        </w:tc>
+        <w:tc>
+          <w:tcPr>
+            <w:tcW w:w="510" w:type="dxa"/>
+            <w:tcMar/>
+          </w:tcPr>
+          <w:p>
+            <w:pPr>
+              <w:rPr>
+                <w:rFonts w:ascii="Calibri" w:hAnsi="Calibri" w:eastAsia="Calibri" w:cs="Calibri"/>
+                <w:b w:val="0"/>
+                <w:bCs w:val="0"/>
+                <w:i w:val="0"/>
+                <w:iCs w:val="0"/>
+                <w:strike w:val="0"/>
+                <w:dstrike w:val="0"/>
+                <w:color w:val="000000" w:themeColor="text1" w:themeTint="FF" w:themeShade="FF"/>
+                <w:sz w:val="16"/>
+                <w:szCs w:val="16"/>
+                <w:u w:val="none"/>
+              </w:rPr>
+            </w:pPr>
+            <w:r>
+              <w:rPr>
+                <w:rFonts w:ascii="Calibri" w:hAnsi="Calibri" w:eastAsia="Calibri" w:cs="Calibri"/>
+                <w:b w:val="0"/>
+                <w:bCs w:val="0"/>
+                <w:i w:val="0"/>
+                <w:iCs w:val="0"/>
+                <w:strike w:val="0"/>
+                <w:dstrike w:val="0"/>
+                <w:color w:val="000000" w:themeColor="text1" w:themeTint="FF" w:themeShade="FF"/>
+                <w:sz w:val="16"/>
+                <w:szCs w:val="16"/>
+                <w:u w:val="none"/>
+              </w:rPr>
+              <w:t>8.51</w:t>
+            </w:r>
+          </w:p>
+        </w:tc>
+        <w:tc>
+          <w:tcPr>
+            <w:tcW w:w="510" w:type="dxa"/>
+            <w:tcMar/>
+          </w:tcPr>
+          <w:p>
+            <w:pPr>
+              <w:rPr>
+                <w:rFonts w:ascii="Calibri" w:hAnsi="Calibri" w:eastAsia="Calibri" w:cs="Calibri"/>
+                <w:b w:val="0"/>
+                <w:bCs w:val="0"/>
+                <w:i w:val="0"/>
+                <w:iCs w:val="0"/>
+                <w:strike w:val="0"/>
+                <w:dstrike w:val="0"/>
+                <w:color w:val="000000" w:themeColor="text1" w:themeTint="FF" w:themeShade="FF"/>
+                <w:sz w:val="16"/>
+                <w:szCs w:val="16"/>
+                <w:u w:val="none"/>
+              </w:rPr>
+            </w:pPr>
+            <w:r>
+              <w:rPr>
+                <w:rFonts w:ascii="Calibri" w:hAnsi="Calibri" w:eastAsia="Calibri" w:cs="Calibri"/>
+                <w:b w:val="0"/>
+                <w:bCs w:val="0"/>
+                <w:i w:val="0"/>
+                <w:iCs w:val="0"/>
+                <w:strike w:val="0"/>
+                <w:dstrike w:val="0"/>
+                <w:color w:val="000000" w:themeColor="text1" w:themeTint="FF" w:themeShade="FF"/>
+                <w:sz w:val="16"/>
+                <w:szCs w:val="16"/>
+                <w:u w:val="none"/>
+              </w:rPr>
+              <w:t>9.68</w:t>
+            </w:r>
+          </w:p>
+        </w:tc>
+        <w:tc>
+          <w:tcPr>
+            <w:tcW w:w="510" w:type="dxa"/>
+            <w:tcMar/>
+          </w:tcPr>
+          <w:p>
+            <w:pPr>
+              <w:rPr>
+                <w:rFonts w:ascii="Calibri" w:hAnsi="Calibri" w:eastAsia="Calibri" w:cs="Calibri"/>
+                <w:b w:val="0"/>
+                <w:bCs w:val="0"/>
+                <w:i w:val="0"/>
+                <w:iCs w:val="0"/>
+                <w:strike w:val="0"/>
+                <w:dstrike w:val="0"/>
+                <w:color w:val="000000" w:themeColor="text1" w:themeTint="FF" w:themeShade="FF"/>
+                <w:sz w:val="16"/>
+                <w:szCs w:val="16"/>
+                <w:u w:val="none"/>
+              </w:rPr>
+            </w:pPr>
+            <w:r>
+              <w:rPr>
+                <w:rFonts w:ascii="Calibri" w:hAnsi="Calibri" w:eastAsia="Calibri" w:cs="Calibri"/>
+                <w:b w:val="0"/>
+                <w:bCs w:val="0"/>
+                <w:i w:val="0"/>
+                <w:iCs w:val="0"/>
+                <w:strike w:val="0"/>
+                <w:dstrike w:val="0"/>
+                <w:color w:val="000000" w:themeColor="text1" w:themeTint="FF" w:themeShade="FF"/>
+                <w:sz w:val="16"/>
+                <w:szCs w:val="16"/>
+                <w:u w:val="none"/>
+              </w:rPr>
+              <w:t>6.53</w:t>
+            </w:r>
+          </w:p>
+        </w:tc>
+        <w:tc>
+          <w:tcPr>
+            <w:tcW w:w="510" w:type="dxa"/>
+            <w:tcMar/>
+          </w:tcPr>
+          <w:p>
+            <w:pPr>
+              <w:rPr>
+                <w:rFonts w:ascii="Calibri" w:hAnsi="Calibri" w:eastAsia="Calibri" w:cs="Calibri"/>
+                <w:b w:val="0"/>
+                <w:bCs w:val="0"/>
+                <w:i w:val="0"/>
+                <w:iCs w:val="0"/>
+                <w:strike w:val="0"/>
+                <w:dstrike w:val="0"/>
+                <w:color w:val="000000" w:themeColor="text1" w:themeTint="FF" w:themeShade="FF"/>
+                <w:sz w:val="16"/>
+                <w:szCs w:val="16"/>
+                <w:u w:val="none"/>
+              </w:rPr>
+            </w:pPr>
+            <w:r>
+              <w:rPr>
+                <w:rFonts w:ascii="Calibri" w:hAnsi="Calibri" w:eastAsia="Calibri" w:cs="Calibri"/>
+                <w:b w:val="0"/>
+                <w:bCs w:val="0"/>
+                <w:i w:val="0"/>
+                <w:iCs w:val="0"/>
+                <w:strike w:val="0"/>
+                <w:dstrike w:val="0"/>
+                <w:color w:val="000000" w:themeColor="text1" w:themeTint="FF" w:themeShade="FF"/>
+                <w:sz w:val="16"/>
+                <w:szCs w:val="16"/>
+                <w:u w:val="none"/>
+              </w:rPr>
+              <w:t>9.76</w:t>
+            </w:r>
+          </w:p>
+        </w:tc>
+        <w:tc>
+          <w:tcPr>
+            <w:tcW w:w="585" w:type="dxa"/>
+            <w:tcMar/>
+          </w:tcPr>
+          <w:p>
+            <w:pPr>
+              <w:rPr>
+                <w:rFonts w:ascii="Calibri" w:hAnsi="Calibri" w:eastAsia="Calibri" w:cs="Calibri"/>
+                <w:b w:val="0"/>
+                <w:bCs w:val="0"/>
+                <w:i w:val="0"/>
+                <w:iCs w:val="0"/>
+                <w:strike w:val="0"/>
+                <w:dstrike w:val="0"/>
+                <w:color w:val="000000" w:themeColor="text1" w:themeTint="FF" w:themeShade="FF"/>
+                <w:sz w:val="16"/>
+                <w:szCs w:val="16"/>
+                <w:u w:val="none"/>
+              </w:rPr>
+            </w:pPr>
+            <w:r>
+              <w:rPr>
+                <w:rFonts w:ascii="Calibri" w:hAnsi="Calibri" w:eastAsia="Calibri" w:cs="Calibri"/>
+                <w:b w:val="0"/>
+                <w:bCs w:val="0"/>
+                <w:i w:val="0"/>
+                <w:iCs w:val="0"/>
+                <w:strike w:val="0"/>
+                <w:dstrike w:val="0"/>
+                <w:color w:val="000000" w:themeColor="text1" w:themeTint="FF" w:themeShade="FF"/>
+                <w:sz w:val="16"/>
+                <w:szCs w:val="16"/>
+                <w:u w:val="none"/>
+              </w:rPr>
+              <w:t>12.75</w:t>
+            </w:r>
+          </w:p>
+        </w:tc>
+        <w:tc>
+          <w:tcPr>
+            <w:tcW w:w="525" w:type="dxa"/>
+            <w:tcMar/>
+          </w:tcPr>
+          <w:p>
+            <w:pPr>
+              <w:rPr>
+                <w:rFonts w:ascii="Calibri" w:hAnsi="Calibri" w:eastAsia="Calibri" w:cs="Calibri"/>
+                <w:b w:val="0"/>
+                <w:bCs w:val="0"/>
+                <w:i w:val="0"/>
+                <w:iCs w:val="0"/>
+                <w:strike w:val="0"/>
+                <w:dstrike w:val="0"/>
+                <w:color w:val="000000" w:themeColor="text1" w:themeTint="FF" w:themeShade="FF"/>
+                <w:sz w:val="16"/>
+                <w:szCs w:val="16"/>
+                <w:u w:val="none"/>
+              </w:rPr>
+            </w:pPr>
+            <w:r>
+              <w:rPr>
+                <w:rFonts w:ascii="Calibri" w:hAnsi="Calibri" w:eastAsia="Calibri" w:cs="Calibri"/>
+                <w:b w:val="0"/>
+                <w:bCs w:val="0"/>
+                <w:i w:val="0"/>
+                <w:iCs w:val="0"/>
+                <w:strike w:val="0"/>
+                <w:dstrike w:val="0"/>
+                <w:color w:val="000000" w:themeColor="text1" w:themeTint="FF" w:themeShade="FF"/>
+                <w:sz w:val="16"/>
+                <w:szCs w:val="16"/>
+                <w:u w:val="none"/>
+              </w:rPr>
+              <w:t>1.85</w:t>
+            </w:r>
+          </w:p>
+        </w:tc>
+        <w:tc>
+          <w:tcPr>
+            <w:tcW w:w="510" w:type="dxa"/>
+            <w:tcMar/>
+          </w:tcPr>
+          <w:p>
+            <w:pPr>
+              <w:rPr>
+                <w:rFonts w:ascii="Calibri" w:hAnsi="Calibri" w:eastAsia="Calibri" w:cs="Calibri"/>
+                <w:b w:val="0"/>
+                <w:bCs w:val="0"/>
+                <w:i w:val="0"/>
+                <w:iCs w:val="0"/>
+                <w:strike w:val="0"/>
+                <w:dstrike w:val="0"/>
+                <w:color w:val="000000" w:themeColor="text1" w:themeTint="FF" w:themeShade="FF"/>
+                <w:sz w:val="16"/>
+                <w:szCs w:val="16"/>
+                <w:u w:val="none"/>
+              </w:rPr>
+            </w:pPr>
+            <w:r>
+              <w:rPr>
+                <w:rFonts w:ascii="Calibri" w:hAnsi="Calibri" w:eastAsia="Calibri" w:cs="Calibri"/>
+                <w:b w:val="0"/>
+                <w:bCs w:val="0"/>
+                <w:i w:val="0"/>
+                <w:iCs w:val="0"/>
+                <w:strike w:val="0"/>
+                <w:dstrike w:val="0"/>
+                <w:color w:val="000000" w:themeColor="text1" w:themeTint="FF" w:themeShade="FF"/>
+                <w:sz w:val="16"/>
+                <w:szCs w:val="16"/>
+                <w:u w:val="none"/>
+              </w:rPr>
+              <w:t>1.36</w:t>
+            </w:r>
+          </w:p>
+        </w:tc>
+        <w:tc>
+          <w:tcPr>
+            <w:tcW w:w="510" w:type="dxa"/>
+            <w:tcMar/>
+          </w:tcPr>
+          <w:p>
+            <w:pPr>
+              <w:rPr>
+                <w:rFonts w:ascii="Calibri" w:hAnsi="Calibri" w:eastAsia="Calibri" w:cs="Calibri"/>
+                <w:b w:val="0"/>
+                <w:bCs w:val="0"/>
+                <w:i w:val="0"/>
+                <w:iCs w:val="0"/>
+                <w:strike w:val="0"/>
+                <w:dstrike w:val="0"/>
+                <w:color w:val="000000" w:themeColor="text1" w:themeTint="FF" w:themeShade="FF"/>
+                <w:sz w:val="16"/>
+                <w:szCs w:val="16"/>
+                <w:u w:val="none"/>
+              </w:rPr>
+            </w:pPr>
+            <w:r>
+              <w:rPr>
+                <w:rFonts w:ascii="Calibri" w:hAnsi="Calibri" w:eastAsia="Calibri" w:cs="Calibri"/>
+                <w:b w:val="0"/>
+                <w:bCs w:val="0"/>
+                <w:i w:val="0"/>
+                <w:iCs w:val="0"/>
+                <w:strike w:val="0"/>
+                <w:dstrike w:val="0"/>
+                <w:color w:val="000000" w:themeColor="text1" w:themeTint="FF" w:themeShade="FF"/>
+                <w:sz w:val="16"/>
+                <w:szCs w:val="16"/>
+                <w:u w:val="none"/>
+              </w:rPr>
+              <w:t>3.28</w:t>
+            </w:r>
+          </w:p>
+        </w:tc>
+        <w:tc>
+          <w:tcPr>
+            <w:tcW w:w="525" w:type="dxa"/>
+            <w:tcMar/>
+          </w:tcPr>
+          <w:p>
+            <w:pPr>
+              <w:rPr>
+                <w:rFonts w:ascii="Calibri" w:hAnsi="Calibri" w:eastAsia="Calibri" w:cs="Calibri"/>
+                <w:b w:val="0"/>
+                <w:bCs w:val="0"/>
+                <w:i w:val="0"/>
+                <w:iCs w:val="0"/>
+                <w:strike w:val="0"/>
+                <w:dstrike w:val="0"/>
+                <w:color w:val="000000" w:themeColor="text1" w:themeTint="FF" w:themeShade="FF"/>
+                <w:sz w:val="16"/>
+                <w:szCs w:val="16"/>
+                <w:u w:val="none"/>
+              </w:rPr>
+            </w:pPr>
+            <w:r>
+              <w:rPr>
+                <w:rFonts w:ascii="Calibri" w:hAnsi="Calibri" w:eastAsia="Calibri" w:cs="Calibri"/>
+                <w:b w:val="0"/>
+                <w:bCs w:val="0"/>
+                <w:i w:val="0"/>
+                <w:iCs w:val="0"/>
+                <w:strike w:val="0"/>
+                <w:dstrike w:val="0"/>
+                <w:color w:val="000000" w:themeColor="text1" w:themeTint="FF" w:themeShade="FF"/>
+                <w:sz w:val="16"/>
+                <w:szCs w:val="16"/>
+                <w:u w:val="none"/>
+              </w:rPr>
+              <w:t>9.21</w:t>
+            </w:r>
+          </w:p>
+        </w:tc>
+        <w:tc>
+          <w:tcPr>
+            <w:tcW w:w="513" w:type="dxa"/>
+            <w:tcMar/>
+          </w:tcPr>
+          <w:p>
+            <w:pPr>
+              <w:rPr>
+                <w:rFonts w:ascii="Calibri" w:hAnsi="Calibri" w:eastAsia="Calibri" w:cs="Calibri"/>
+                <w:b w:val="0"/>
+                <w:bCs w:val="0"/>
+                <w:i w:val="0"/>
+                <w:iCs w:val="0"/>
+                <w:strike w:val="0"/>
+                <w:dstrike w:val="0"/>
+                <w:color w:val="000000" w:themeColor="text1" w:themeTint="FF" w:themeShade="FF"/>
+                <w:sz w:val="16"/>
+                <w:szCs w:val="16"/>
+                <w:u w:val="none"/>
+              </w:rPr>
+            </w:pPr>
+            <w:r>
+              <w:rPr>
+                <w:rFonts w:ascii="Calibri" w:hAnsi="Calibri" w:eastAsia="Calibri" w:cs="Calibri"/>
+                <w:b w:val="0"/>
+                <w:bCs w:val="0"/>
+                <w:i w:val="0"/>
+                <w:iCs w:val="0"/>
+                <w:strike w:val="0"/>
+                <w:dstrike w:val="0"/>
+                <w:color w:val="000000" w:themeColor="text1" w:themeTint="FF" w:themeShade="FF"/>
+                <w:sz w:val="16"/>
+                <w:szCs w:val="16"/>
+                <w:u w:val="none"/>
+              </w:rPr>
+              <w:t>9.18</w:t>
+            </w:r>
+          </w:p>
+        </w:tc>
+      </w:tr>
+      <w:tr>
+        <w:trPr>
+          <w:trHeight w:val="300"/>
+        </w:trPr>
+        <w:tc>
+          <w:tcPr>
+            <w:tcW w:w="345" w:type="dxa"/>
+            <w:vMerge/>
+            <w:tcMar/>
+          </w:tcPr>
+          <w:p/>
+        </w:tc>
+        <w:tc>
+          <w:tcPr>
+            <w:tcW w:w="345" w:type="dxa"/>
+            <w:tcMar/>
+          </w:tcPr>
+          <w:p>
+            <w:pPr>
+              <w:pStyle w:val="Normal"/>
+              <w:rPr>
+                <w:rFonts w:ascii="Times New Roman" w:hAnsi="Times New Roman" w:eastAsia="Times New Roman" w:cs="Times New Roman"/>
+                <w:sz w:val="16"/>
+                <w:szCs w:val="16"/>
+              </w:rPr>
+            </w:pPr>
+            <w:r>
+              <w:rPr>
+                <w:rFonts w:ascii="Times New Roman" w:hAnsi="Times New Roman" w:eastAsia="Times New Roman" w:cs="Times New Roman"/>
+                <w:sz w:val="16"/>
+                <w:szCs w:val="16"/>
+              </w:rPr>
+              <w:t>R</w:t>
+            </w:r>
+          </w:p>
+        </w:tc>
+        <w:tc>
+          <w:tcPr>
+            <w:tcW w:w="525" w:type="dxa"/>
+            <w:tcMar/>
+          </w:tcPr>
+          <w:p>
+            <w:pPr>
+              <w:rPr>
+                <w:rFonts w:ascii="Calibri" w:hAnsi="Calibri" w:eastAsia="Calibri" w:cs="Calibri"/>
+                <w:b w:val="0"/>
+                <w:bCs w:val="0"/>
+                <w:i w:val="0"/>
+                <w:iCs w:val="0"/>
+                <w:strike w:val="0"/>
+                <w:dstrike w:val="0"/>
+                <w:color w:val="000000" w:themeColor="text1" w:themeTint="FF" w:themeShade="FF"/>
+                <w:sz w:val="16"/>
+                <w:szCs w:val="16"/>
+                <w:u w:val="none"/>
+              </w:rPr>
+            </w:pPr>
+            <w:r>
+              <w:rPr>
+                <w:rFonts w:ascii="Calibri" w:hAnsi="Calibri" w:eastAsia="Calibri" w:cs="Calibri"/>
+                <w:b w:val="0"/>
+                <w:bCs w:val="0"/>
+                <w:i w:val="0"/>
+                <w:iCs w:val="0"/>
+                <w:strike w:val="0"/>
+                <w:dstrike w:val="0"/>
+                <w:color w:val="000000" w:themeColor="text1" w:themeTint="FF" w:themeShade="FF"/>
+                <w:sz w:val="16"/>
+                <w:szCs w:val="16"/>
+                <w:u w:val="none"/>
+              </w:rPr>
+              <w:t>1.63</w:t>
+            </w:r>
+          </w:p>
+        </w:tc>
+        <w:tc>
+          <w:tcPr>
+            <w:tcW w:w="510" w:type="dxa"/>
+            <w:tcMar/>
+          </w:tcPr>
+          <w:p>
+            <w:pPr>
+              <w:rPr>
+                <w:rFonts w:ascii="Calibri" w:hAnsi="Calibri" w:eastAsia="Calibri" w:cs="Calibri"/>
+                <w:b w:val="0"/>
+                <w:bCs w:val="0"/>
+                <w:i w:val="0"/>
+                <w:iCs w:val="0"/>
+                <w:strike w:val="0"/>
+                <w:dstrike w:val="0"/>
+                <w:color w:val="000000" w:themeColor="text1" w:themeTint="FF" w:themeShade="FF"/>
+                <w:sz w:val="16"/>
+                <w:szCs w:val="16"/>
+                <w:u w:val="none"/>
+              </w:rPr>
+            </w:pPr>
+            <w:r>
+              <w:rPr>
+                <w:rFonts w:ascii="Calibri" w:hAnsi="Calibri" w:eastAsia="Calibri" w:cs="Calibri"/>
+                <w:b w:val="0"/>
+                <w:bCs w:val="0"/>
+                <w:i w:val="0"/>
+                <w:iCs w:val="0"/>
+                <w:strike w:val="0"/>
+                <w:dstrike w:val="0"/>
+                <w:color w:val="000000" w:themeColor="text1" w:themeTint="FF" w:themeShade="FF"/>
+                <w:sz w:val="16"/>
+                <w:szCs w:val="16"/>
+                <w:u w:val="none"/>
+              </w:rPr>
+              <w:t>1.48</w:t>
+            </w:r>
+          </w:p>
+        </w:tc>
+        <w:tc>
+          <w:tcPr>
+            <w:tcW w:w="510" w:type="dxa"/>
+            <w:tcMar/>
+          </w:tcPr>
+          <w:p>
+            <w:pPr>
+              <w:rPr>
+                <w:rFonts w:ascii="Calibri" w:hAnsi="Calibri" w:eastAsia="Calibri" w:cs="Calibri"/>
+                <w:b w:val="0"/>
+                <w:bCs w:val="0"/>
+                <w:i w:val="0"/>
+                <w:iCs w:val="0"/>
+                <w:strike w:val="0"/>
+                <w:dstrike w:val="0"/>
+                <w:color w:val="000000" w:themeColor="text1" w:themeTint="FF" w:themeShade="FF"/>
+                <w:sz w:val="16"/>
+                <w:szCs w:val="16"/>
+                <w:u w:val="none"/>
+              </w:rPr>
+            </w:pPr>
+            <w:r>
+              <w:rPr>
+                <w:rFonts w:ascii="Calibri" w:hAnsi="Calibri" w:eastAsia="Calibri" w:cs="Calibri"/>
+                <w:b w:val="0"/>
+                <w:bCs w:val="0"/>
+                <w:i w:val="0"/>
+                <w:iCs w:val="0"/>
+                <w:strike w:val="0"/>
+                <w:dstrike w:val="0"/>
+                <w:color w:val="000000" w:themeColor="text1" w:themeTint="FF" w:themeShade="FF"/>
+                <w:sz w:val="16"/>
+                <w:szCs w:val="16"/>
+                <w:u w:val="none"/>
+              </w:rPr>
+              <w:t>1.76</w:t>
+            </w:r>
+          </w:p>
+        </w:tc>
+        <w:tc>
+          <w:tcPr>
+            <w:tcW w:w="510" w:type="dxa"/>
+            <w:tcMar/>
+          </w:tcPr>
+          <w:p>
+            <w:pPr>
+              <w:rPr>
+                <w:rFonts w:ascii="Calibri" w:hAnsi="Calibri" w:eastAsia="Calibri" w:cs="Calibri"/>
+                <w:b w:val="0"/>
+                <w:bCs w:val="0"/>
+                <w:i w:val="0"/>
+                <w:iCs w:val="0"/>
+                <w:strike w:val="0"/>
+                <w:dstrike w:val="0"/>
+                <w:color w:val="000000" w:themeColor="text1" w:themeTint="FF" w:themeShade="FF"/>
+                <w:sz w:val="16"/>
+                <w:szCs w:val="16"/>
+                <w:u w:val="none"/>
+              </w:rPr>
+            </w:pPr>
+            <w:r>
+              <w:rPr>
+                <w:rFonts w:ascii="Calibri" w:hAnsi="Calibri" w:eastAsia="Calibri" w:cs="Calibri"/>
+                <w:b w:val="0"/>
+                <w:bCs w:val="0"/>
+                <w:i w:val="0"/>
+                <w:iCs w:val="0"/>
+                <w:strike w:val="0"/>
+                <w:dstrike w:val="0"/>
+                <w:color w:val="000000" w:themeColor="text1" w:themeTint="FF" w:themeShade="FF"/>
+                <w:sz w:val="16"/>
+                <w:szCs w:val="16"/>
+                <w:u w:val="none"/>
+              </w:rPr>
+              <w:t>1.47</w:t>
+            </w:r>
+          </w:p>
+        </w:tc>
+        <w:tc>
+          <w:tcPr>
+            <w:tcW w:w="510" w:type="dxa"/>
+            <w:tcMar/>
+          </w:tcPr>
+          <w:p>
+            <w:pPr>
+              <w:rPr>
+                <w:rFonts w:ascii="Calibri" w:hAnsi="Calibri" w:eastAsia="Calibri" w:cs="Calibri"/>
+                <w:b w:val="0"/>
+                <w:bCs w:val="0"/>
+                <w:i w:val="0"/>
+                <w:iCs w:val="0"/>
+                <w:strike w:val="0"/>
+                <w:dstrike w:val="0"/>
+                <w:color w:val="000000" w:themeColor="text1" w:themeTint="FF" w:themeShade="FF"/>
+                <w:sz w:val="16"/>
+                <w:szCs w:val="16"/>
+                <w:u w:val="none"/>
+              </w:rPr>
+            </w:pPr>
+            <w:r>
+              <w:rPr>
+                <w:rFonts w:ascii="Calibri" w:hAnsi="Calibri" w:eastAsia="Calibri" w:cs="Calibri"/>
+                <w:b w:val="0"/>
+                <w:bCs w:val="0"/>
+                <w:i w:val="0"/>
+                <w:iCs w:val="0"/>
+                <w:strike w:val="0"/>
+                <w:dstrike w:val="0"/>
+                <w:color w:val="000000" w:themeColor="text1" w:themeTint="FF" w:themeShade="FF"/>
+                <w:sz w:val="16"/>
+                <w:szCs w:val="16"/>
+                <w:u w:val="none"/>
+              </w:rPr>
+              <w:t>1.75</w:t>
+            </w:r>
+          </w:p>
+        </w:tc>
+        <w:tc>
+          <w:tcPr>
+            <w:tcW w:w="510" w:type="dxa"/>
+            <w:tcMar/>
+          </w:tcPr>
+          <w:p>
+            <w:pPr>
+              <w:rPr>
+                <w:rFonts w:ascii="Calibri" w:hAnsi="Calibri" w:eastAsia="Calibri" w:cs="Calibri"/>
+                <w:b w:val="0"/>
+                <w:bCs w:val="0"/>
+                <w:i w:val="0"/>
+                <w:iCs w:val="0"/>
+                <w:strike w:val="0"/>
+                <w:dstrike w:val="0"/>
+                <w:color w:val="000000" w:themeColor="text1" w:themeTint="FF" w:themeShade="FF"/>
+                <w:sz w:val="16"/>
+                <w:szCs w:val="16"/>
+                <w:u w:val="none"/>
+              </w:rPr>
+            </w:pPr>
+            <w:r>
+              <w:rPr>
+                <w:rFonts w:ascii="Calibri" w:hAnsi="Calibri" w:eastAsia="Calibri" w:cs="Calibri"/>
+                <w:b w:val="0"/>
+                <w:bCs w:val="0"/>
+                <w:i w:val="0"/>
+                <w:iCs w:val="0"/>
+                <w:strike w:val="0"/>
+                <w:dstrike w:val="0"/>
+                <w:color w:val="000000" w:themeColor="text1" w:themeTint="FF" w:themeShade="FF"/>
+                <w:sz w:val="16"/>
+                <w:szCs w:val="16"/>
+                <w:u w:val="none"/>
+              </w:rPr>
+              <w:t>1.11</w:t>
+            </w:r>
+          </w:p>
+        </w:tc>
+        <w:tc>
+          <w:tcPr>
+            <w:tcW w:w="510" w:type="dxa"/>
+            <w:tcMar/>
+          </w:tcPr>
+          <w:p>
+            <w:pPr>
+              <w:rPr>
+                <w:rFonts w:ascii="Calibri" w:hAnsi="Calibri" w:eastAsia="Calibri" w:cs="Calibri"/>
+                <w:b w:val="0"/>
+                <w:bCs w:val="0"/>
+                <w:i w:val="0"/>
+                <w:iCs w:val="0"/>
+                <w:strike w:val="0"/>
+                <w:dstrike w:val="0"/>
+                <w:color w:val="000000" w:themeColor="text1" w:themeTint="FF" w:themeShade="FF"/>
+                <w:sz w:val="16"/>
+                <w:szCs w:val="16"/>
+                <w:u w:val="none"/>
+              </w:rPr>
+            </w:pPr>
+            <w:r>
+              <w:rPr>
+                <w:rFonts w:ascii="Calibri" w:hAnsi="Calibri" w:eastAsia="Calibri" w:cs="Calibri"/>
+                <w:b w:val="0"/>
+                <w:bCs w:val="0"/>
+                <w:i w:val="0"/>
+                <w:iCs w:val="0"/>
+                <w:strike w:val="0"/>
+                <w:dstrike w:val="0"/>
+                <w:color w:val="000000" w:themeColor="text1" w:themeTint="FF" w:themeShade="FF"/>
+                <w:sz w:val="16"/>
+                <w:szCs w:val="16"/>
+                <w:u w:val="none"/>
+              </w:rPr>
+              <w:t>1.26</w:t>
+            </w:r>
+          </w:p>
+        </w:tc>
+        <w:tc>
+          <w:tcPr>
+            <w:tcW w:w="510" w:type="dxa"/>
+            <w:tcMar/>
+          </w:tcPr>
+          <w:p>
+            <w:pPr>
+              <w:rPr>
+                <w:rFonts w:ascii="Calibri" w:hAnsi="Calibri" w:eastAsia="Calibri" w:cs="Calibri"/>
+                <w:b w:val="0"/>
+                <w:bCs w:val="0"/>
+                <w:i w:val="0"/>
+                <w:iCs w:val="0"/>
+                <w:strike w:val="0"/>
+                <w:dstrike w:val="0"/>
+                <w:color w:val="000000" w:themeColor="text1" w:themeTint="FF" w:themeShade="FF"/>
+                <w:sz w:val="16"/>
+                <w:szCs w:val="16"/>
+                <w:u w:val="none"/>
+              </w:rPr>
+            </w:pPr>
+            <w:r>
+              <w:rPr>
+                <w:rFonts w:ascii="Calibri" w:hAnsi="Calibri" w:eastAsia="Calibri" w:cs="Calibri"/>
+                <w:b w:val="0"/>
+                <w:bCs w:val="0"/>
+                <w:i w:val="0"/>
+                <w:iCs w:val="0"/>
+                <w:strike w:val="0"/>
+                <w:dstrike w:val="0"/>
+                <w:color w:val="000000" w:themeColor="text1" w:themeTint="FF" w:themeShade="FF"/>
+                <w:sz w:val="16"/>
+                <w:szCs w:val="16"/>
+                <w:u w:val="none"/>
+              </w:rPr>
+              <w:t>2.42</w:t>
+            </w:r>
+          </w:p>
+        </w:tc>
+        <w:tc>
+          <w:tcPr>
+            <w:tcW w:w="510" w:type="dxa"/>
+            <w:tcMar/>
+          </w:tcPr>
+          <w:p>
+            <w:pPr>
+              <w:rPr>
+                <w:rFonts w:ascii="Calibri" w:hAnsi="Calibri" w:eastAsia="Calibri" w:cs="Calibri"/>
+                <w:b w:val="0"/>
+                <w:bCs w:val="0"/>
+                <w:i w:val="0"/>
+                <w:iCs w:val="0"/>
+                <w:strike w:val="0"/>
+                <w:dstrike w:val="0"/>
+                <w:color w:val="000000" w:themeColor="text1" w:themeTint="FF" w:themeShade="FF"/>
+                <w:sz w:val="16"/>
+                <w:szCs w:val="16"/>
+                <w:u w:val="none"/>
+              </w:rPr>
+            </w:pPr>
+            <w:r>
+              <w:rPr>
+                <w:rFonts w:ascii="Calibri" w:hAnsi="Calibri" w:eastAsia="Calibri" w:cs="Calibri"/>
+                <w:b w:val="0"/>
+                <w:bCs w:val="0"/>
+                <w:i w:val="0"/>
+                <w:iCs w:val="0"/>
+                <w:strike w:val="0"/>
+                <w:dstrike w:val="0"/>
+                <w:color w:val="000000" w:themeColor="text1" w:themeTint="FF" w:themeShade="FF"/>
+                <w:sz w:val="16"/>
+                <w:szCs w:val="16"/>
+                <w:u w:val="none"/>
+              </w:rPr>
+              <w:t>4.18</w:t>
+            </w:r>
+          </w:p>
+        </w:tc>
+        <w:tc>
+          <w:tcPr>
+            <w:tcW w:w="510" w:type="dxa"/>
+            <w:tcMar/>
+          </w:tcPr>
+          <w:p>
+            <w:pPr>
+              <w:rPr>
+                <w:rFonts w:ascii="Calibri" w:hAnsi="Calibri" w:eastAsia="Calibri" w:cs="Calibri"/>
+                <w:b w:val="0"/>
+                <w:bCs w:val="0"/>
+                <w:i w:val="0"/>
+                <w:iCs w:val="0"/>
+                <w:strike w:val="0"/>
+                <w:dstrike w:val="0"/>
+                <w:color w:val="000000" w:themeColor="text1" w:themeTint="FF" w:themeShade="FF"/>
+                <w:sz w:val="16"/>
+                <w:szCs w:val="16"/>
+                <w:u w:val="none"/>
+              </w:rPr>
+            </w:pPr>
+            <w:r>
+              <w:rPr>
+                <w:rFonts w:ascii="Calibri" w:hAnsi="Calibri" w:eastAsia="Calibri" w:cs="Calibri"/>
+                <w:b w:val="0"/>
+                <w:bCs w:val="0"/>
+                <w:i w:val="0"/>
+                <w:iCs w:val="0"/>
+                <w:strike w:val="0"/>
+                <w:dstrike w:val="0"/>
+                <w:color w:val="000000" w:themeColor="text1" w:themeTint="FF" w:themeShade="FF"/>
+                <w:sz w:val="16"/>
+                <w:szCs w:val="16"/>
+                <w:u w:val="none"/>
+              </w:rPr>
+              <w:t>2.94</w:t>
+            </w:r>
+          </w:p>
+        </w:tc>
+        <w:tc>
+          <w:tcPr>
+            <w:tcW w:w="510" w:type="dxa"/>
+            <w:tcMar/>
+          </w:tcPr>
+          <w:p>
+            <w:pPr>
+              <w:rPr>
+                <w:rFonts w:ascii="Calibri" w:hAnsi="Calibri" w:eastAsia="Calibri" w:cs="Calibri"/>
+                <w:b w:val="0"/>
+                <w:bCs w:val="0"/>
+                <w:i w:val="0"/>
+                <w:iCs w:val="0"/>
+                <w:strike w:val="0"/>
+                <w:dstrike w:val="0"/>
+                <w:color w:val="000000" w:themeColor="text1" w:themeTint="FF" w:themeShade="FF"/>
+                <w:sz w:val="16"/>
+                <w:szCs w:val="16"/>
+                <w:u w:val="none"/>
+              </w:rPr>
+            </w:pPr>
+            <w:r>
+              <w:rPr>
+                <w:rFonts w:ascii="Calibri" w:hAnsi="Calibri" w:eastAsia="Calibri" w:cs="Calibri"/>
+                <w:b w:val="0"/>
+                <w:bCs w:val="0"/>
+                <w:i w:val="0"/>
+                <w:iCs w:val="0"/>
+                <w:strike w:val="0"/>
+                <w:dstrike w:val="0"/>
+                <w:color w:val="000000" w:themeColor="text1" w:themeTint="FF" w:themeShade="FF"/>
+                <w:sz w:val="16"/>
+                <w:szCs w:val="16"/>
+                <w:u w:val="none"/>
+              </w:rPr>
+              <w:t>4.88</w:t>
+            </w:r>
+          </w:p>
+        </w:tc>
+        <w:tc>
+          <w:tcPr>
+            <w:tcW w:w="585" w:type="dxa"/>
+            <w:tcMar/>
+          </w:tcPr>
+          <w:p>
+            <w:pPr>
+              <w:rPr>
+                <w:rFonts w:ascii="Calibri" w:hAnsi="Calibri" w:eastAsia="Calibri" w:cs="Calibri"/>
+                <w:b w:val="0"/>
+                <w:bCs w:val="0"/>
+                <w:i w:val="0"/>
+                <w:iCs w:val="0"/>
+                <w:strike w:val="0"/>
+                <w:dstrike w:val="0"/>
+                <w:color w:val="000000" w:themeColor="text1" w:themeTint="FF" w:themeShade="FF"/>
+                <w:sz w:val="16"/>
+                <w:szCs w:val="16"/>
+                <w:u w:val="none"/>
+              </w:rPr>
+            </w:pPr>
+            <w:r>
+              <w:rPr>
+                <w:rFonts w:ascii="Calibri" w:hAnsi="Calibri" w:eastAsia="Calibri" w:cs="Calibri"/>
+                <w:b w:val="0"/>
+                <w:bCs w:val="0"/>
+                <w:i w:val="0"/>
+                <w:iCs w:val="0"/>
+                <w:strike w:val="0"/>
+                <w:dstrike w:val="0"/>
+                <w:color w:val="000000" w:themeColor="text1" w:themeTint="FF" w:themeShade="FF"/>
+                <w:sz w:val="16"/>
+                <w:szCs w:val="16"/>
+                <w:u w:val="none"/>
+              </w:rPr>
+              <w:t>6.32</w:t>
+            </w:r>
+          </w:p>
+        </w:tc>
+        <w:tc>
+          <w:tcPr>
+            <w:tcW w:w="525" w:type="dxa"/>
+            <w:tcMar/>
+          </w:tcPr>
+          <w:p>
+            <w:pPr>
+              <w:rPr>
+                <w:rFonts w:ascii="Calibri" w:hAnsi="Calibri" w:eastAsia="Calibri" w:cs="Calibri"/>
+                <w:b w:val="0"/>
+                <w:bCs w:val="0"/>
+                <w:i w:val="0"/>
+                <w:iCs w:val="0"/>
+                <w:strike w:val="0"/>
+                <w:dstrike w:val="0"/>
+                <w:color w:val="000000" w:themeColor="text1" w:themeTint="FF" w:themeShade="FF"/>
+                <w:sz w:val="16"/>
+                <w:szCs w:val="16"/>
+                <w:u w:val="none"/>
+              </w:rPr>
+            </w:pPr>
+            <w:r>
+              <w:rPr>
+                <w:rFonts w:ascii="Calibri" w:hAnsi="Calibri" w:eastAsia="Calibri" w:cs="Calibri"/>
+                <w:b w:val="0"/>
+                <w:bCs w:val="0"/>
+                <w:i w:val="0"/>
+                <w:iCs w:val="0"/>
+                <w:strike w:val="0"/>
+                <w:dstrike w:val="0"/>
+                <w:color w:val="000000" w:themeColor="text1" w:themeTint="FF" w:themeShade="FF"/>
+                <w:sz w:val="16"/>
+                <w:szCs w:val="16"/>
+                <w:u w:val="none"/>
+              </w:rPr>
+              <w:t>1.19</w:t>
+            </w:r>
+          </w:p>
+        </w:tc>
+        <w:tc>
+          <w:tcPr>
+            <w:tcW w:w="510" w:type="dxa"/>
+            <w:tcMar/>
+          </w:tcPr>
+          <w:p>
+            <w:pPr>
+              <w:rPr>
+                <w:rFonts w:ascii="Calibri" w:hAnsi="Calibri" w:eastAsia="Calibri" w:cs="Calibri"/>
+                <w:b w:val="0"/>
+                <w:bCs w:val="0"/>
+                <w:i w:val="0"/>
+                <w:iCs w:val="0"/>
+                <w:strike w:val="0"/>
+                <w:dstrike w:val="0"/>
+                <w:color w:val="000000" w:themeColor="text1" w:themeTint="FF" w:themeShade="FF"/>
+                <w:sz w:val="16"/>
+                <w:szCs w:val="16"/>
+                <w:u w:val="none"/>
+              </w:rPr>
+            </w:pPr>
+            <w:r>
+              <w:rPr>
+                <w:rFonts w:ascii="Calibri" w:hAnsi="Calibri" w:eastAsia="Calibri" w:cs="Calibri"/>
+                <w:b w:val="0"/>
+                <w:bCs w:val="0"/>
+                <w:i w:val="0"/>
+                <w:iCs w:val="0"/>
+                <w:strike w:val="0"/>
+                <w:dstrike w:val="0"/>
+                <w:color w:val="000000" w:themeColor="text1" w:themeTint="FF" w:themeShade="FF"/>
+                <w:sz w:val="16"/>
+                <w:szCs w:val="16"/>
+                <w:u w:val="none"/>
+              </w:rPr>
+              <w:t>0.91</w:t>
+            </w:r>
+          </w:p>
+        </w:tc>
+        <w:tc>
+          <w:tcPr>
+            <w:tcW w:w="510" w:type="dxa"/>
+            <w:tcMar/>
+          </w:tcPr>
+          <w:p>
+            <w:pPr>
+              <w:rPr>
+                <w:rFonts w:ascii="Calibri" w:hAnsi="Calibri" w:eastAsia="Calibri" w:cs="Calibri"/>
+                <w:b w:val="0"/>
+                <w:bCs w:val="0"/>
+                <w:i w:val="0"/>
+                <w:iCs w:val="0"/>
+                <w:strike w:val="0"/>
+                <w:dstrike w:val="0"/>
+                <w:color w:val="000000" w:themeColor="text1" w:themeTint="FF" w:themeShade="FF"/>
+                <w:sz w:val="16"/>
+                <w:szCs w:val="16"/>
+                <w:u w:val="none"/>
+              </w:rPr>
+            </w:pPr>
+            <w:r>
+              <w:rPr>
+                <w:rFonts w:ascii="Calibri" w:hAnsi="Calibri" w:eastAsia="Calibri" w:cs="Calibri"/>
+                <w:b w:val="0"/>
+                <w:bCs w:val="0"/>
+                <w:i w:val="0"/>
+                <w:iCs w:val="0"/>
+                <w:strike w:val="0"/>
+                <w:dstrike w:val="0"/>
+                <w:color w:val="000000" w:themeColor="text1" w:themeTint="FF" w:themeShade="FF"/>
+                <w:sz w:val="16"/>
+                <w:szCs w:val="16"/>
+                <w:u w:val="none"/>
+              </w:rPr>
+              <w:t>2.58</w:t>
+            </w:r>
+          </w:p>
+        </w:tc>
+        <w:tc>
+          <w:tcPr>
+            <w:tcW w:w="525" w:type="dxa"/>
+            <w:tcMar/>
+          </w:tcPr>
+          <w:p>
+            <w:pPr>
+              <w:rPr>
+                <w:rFonts w:ascii="Calibri" w:hAnsi="Calibri" w:eastAsia="Calibri" w:cs="Calibri"/>
+                <w:b w:val="0"/>
+                <w:bCs w:val="0"/>
+                <w:i w:val="0"/>
+                <w:iCs w:val="0"/>
+                <w:strike w:val="0"/>
+                <w:dstrike w:val="0"/>
+                <w:color w:val="000000" w:themeColor="text1" w:themeTint="FF" w:themeShade="FF"/>
+                <w:sz w:val="16"/>
+                <w:szCs w:val="16"/>
+                <w:u w:val="none"/>
+              </w:rPr>
+            </w:pPr>
+            <w:r>
+              <w:rPr>
+                <w:rFonts w:ascii="Calibri" w:hAnsi="Calibri" w:eastAsia="Calibri" w:cs="Calibri"/>
+                <w:b w:val="0"/>
+                <w:bCs w:val="0"/>
+                <w:i w:val="0"/>
+                <w:iCs w:val="0"/>
+                <w:strike w:val="0"/>
+                <w:dstrike w:val="0"/>
+                <w:color w:val="000000" w:themeColor="text1" w:themeTint="FF" w:themeShade="FF"/>
+                <w:sz w:val="16"/>
+                <w:szCs w:val="16"/>
+                <w:u w:val="none"/>
+              </w:rPr>
+              <w:t>4.08</w:t>
+            </w:r>
+          </w:p>
+        </w:tc>
+        <w:tc>
+          <w:tcPr>
+            <w:tcW w:w="513" w:type="dxa"/>
+            <w:tcMar/>
+          </w:tcPr>
+          <w:p>
+            <w:pPr>
+              <w:rPr>
+                <w:rFonts w:ascii="Calibri" w:hAnsi="Calibri" w:eastAsia="Calibri" w:cs="Calibri"/>
+                <w:b w:val="0"/>
+                <w:bCs w:val="0"/>
+                <w:i w:val="0"/>
+                <w:iCs w:val="0"/>
+                <w:strike w:val="0"/>
+                <w:dstrike w:val="0"/>
+                <w:color w:val="000000" w:themeColor="text1" w:themeTint="FF" w:themeShade="FF"/>
+                <w:sz w:val="16"/>
+                <w:szCs w:val="16"/>
+                <w:u w:val="none"/>
+              </w:rPr>
+            </w:pPr>
+            <w:r>
+              <w:rPr>
+                <w:rFonts w:ascii="Calibri" w:hAnsi="Calibri" w:eastAsia="Calibri" w:cs="Calibri"/>
+                <w:b w:val="0"/>
+                <w:bCs w:val="0"/>
+                <w:i w:val="0"/>
+                <w:iCs w:val="0"/>
+                <w:strike w:val="0"/>
+                <w:dstrike w:val="0"/>
+                <w:color w:val="000000" w:themeColor="text1" w:themeTint="FF" w:themeShade="FF"/>
+                <w:sz w:val="16"/>
+                <w:szCs w:val="16"/>
+                <w:u w:val="none"/>
+              </w:rPr>
+              <w:t>4.07</w:t>
+            </w:r>
+          </w:p>
+        </w:tc>
+      </w:tr>
+      <w:tr>
+        <w:trPr>
+          <w:trHeight w:val="300"/>
+        </w:trPr>
+        <w:tc>
+          <w:tcPr>
+            <w:tcW w:w="345" w:type="dxa"/>
+            <w:vMerge w:val="restart"/>
+            <w:tcMar/>
+          </w:tcPr>
+          <w:p>
+            <w:pPr>
+              <w:pStyle w:val="Normal"/>
+              <w:rPr>
+                <w:rFonts w:ascii="Times New Roman" w:hAnsi="Times New Roman" w:eastAsia="Times New Roman" w:cs="Times New Roman"/>
+                <w:b w:val="1"/>
+                <w:bCs w:val="1"/>
+                <w:i w:val="1"/>
+                <w:iCs w:val="1"/>
+                <w:sz w:val="16"/>
+                <w:szCs w:val="16"/>
+              </w:rPr>
+            </w:pPr>
+            <w:r>
+              <w:rPr>
+                <w:rFonts w:ascii="Times New Roman" w:hAnsi="Times New Roman" w:eastAsia="Times New Roman" w:cs="Times New Roman"/>
+                <w:b w:val="1"/>
+                <w:bCs w:val="1"/>
+                <w:i w:val="1"/>
+                <w:iCs w:val="1"/>
+                <w:sz w:val="16"/>
+                <w:szCs w:val="16"/>
+              </w:rPr>
+              <w:t>mERMQ</w:t>
+            </w:r>
+          </w:p>
+        </w:tc>
+        <w:tc>
+          <w:tcPr>
+            <w:tcW w:w="345" w:type="dxa"/>
+            <w:tcMar/>
+          </w:tcPr>
+          <w:p>
+            <w:pPr>
+              <w:pStyle w:val="Normal"/>
+              <w:rPr>
+                <w:rFonts w:ascii="Times New Roman" w:hAnsi="Times New Roman" w:eastAsia="Times New Roman" w:cs="Times New Roman"/>
+                <w:sz w:val="16"/>
+                <w:szCs w:val="16"/>
+              </w:rPr>
+            </w:pPr>
+            <w:r>
+              <w:rPr>
+                <w:rFonts w:ascii="Times New Roman" w:hAnsi="Times New Roman" w:eastAsia="Times New Roman" w:cs="Times New Roman"/>
+                <w:sz w:val="16"/>
+                <w:szCs w:val="16"/>
+              </w:rPr>
+              <w:t>W</w:t>
+            </w:r>
+          </w:p>
+        </w:tc>
+        <w:tc>
+          <w:tcPr>
+            <w:tcW w:w="525" w:type="dxa"/>
+            <w:tcMar/>
+          </w:tcPr>
+          <w:p>
+            <w:pPr>
+              <w:rPr>
+                <w:rFonts w:ascii="Calibri" w:hAnsi="Calibri" w:eastAsia="Calibri" w:cs="Calibri"/>
+                <w:b w:val="0"/>
+                <w:bCs w:val="0"/>
+                <w:i w:val="0"/>
+                <w:iCs w:val="0"/>
+                <w:strike w:val="0"/>
+                <w:dstrike w:val="0"/>
+                <w:color w:val="000000" w:themeColor="text1" w:themeTint="FF" w:themeShade="FF"/>
+                <w:sz w:val="16"/>
+                <w:szCs w:val="16"/>
+                <w:u w:val="none"/>
+              </w:rPr>
+            </w:pPr>
+            <w:r>
+              <w:rPr>
+                <w:rFonts w:ascii="Calibri" w:hAnsi="Calibri" w:eastAsia="Calibri" w:cs="Calibri"/>
+                <w:b w:val="0"/>
+                <w:bCs w:val="0"/>
+                <w:i w:val="0"/>
+                <w:iCs w:val="0"/>
+                <w:strike w:val="0"/>
+                <w:dstrike w:val="0"/>
+                <w:color w:val="000000" w:themeColor="text1" w:themeTint="FF" w:themeShade="FF"/>
+                <w:sz w:val="16"/>
+                <w:szCs w:val="16"/>
+                <w:u w:val="none"/>
+              </w:rPr>
+              <w:t>0.53</w:t>
+            </w:r>
+          </w:p>
+        </w:tc>
+        <w:tc>
+          <w:tcPr>
+            <w:tcW w:w="510" w:type="dxa"/>
+            <w:tcMar/>
+          </w:tcPr>
+          <w:p>
+            <w:pPr>
+              <w:rPr>
+                <w:rFonts w:ascii="Calibri" w:hAnsi="Calibri" w:eastAsia="Calibri" w:cs="Calibri"/>
+                <w:b w:val="0"/>
+                <w:bCs w:val="0"/>
+                <w:i w:val="0"/>
+                <w:iCs w:val="0"/>
+                <w:strike w:val="0"/>
+                <w:dstrike w:val="0"/>
+                <w:color w:val="000000" w:themeColor="text1" w:themeTint="FF" w:themeShade="FF"/>
+                <w:sz w:val="16"/>
+                <w:szCs w:val="16"/>
+                <w:u w:val="none"/>
+              </w:rPr>
+            </w:pPr>
+            <w:r>
+              <w:rPr>
+                <w:rFonts w:ascii="Calibri" w:hAnsi="Calibri" w:eastAsia="Calibri" w:cs="Calibri"/>
+                <w:b w:val="0"/>
+                <w:bCs w:val="0"/>
+                <w:i w:val="0"/>
+                <w:iCs w:val="0"/>
+                <w:strike w:val="0"/>
+                <w:dstrike w:val="0"/>
+                <w:color w:val="000000" w:themeColor="text1" w:themeTint="FF" w:themeShade="FF"/>
+                <w:sz w:val="16"/>
+                <w:szCs w:val="16"/>
+                <w:u w:val="none"/>
+              </w:rPr>
+              <w:t>0.49</w:t>
+            </w:r>
+          </w:p>
+        </w:tc>
+        <w:tc>
+          <w:tcPr>
+            <w:tcW w:w="510" w:type="dxa"/>
+            <w:tcMar/>
+          </w:tcPr>
+          <w:p>
+            <w:pPr>
+              <w:rPr>
+                <w:rFonts w:ascii="Calibri" w:hAnsi="Calibri" w:eastAsia="Calibri" w:cs="Calibri"/>
+                <w:b w:val="0"/>
+                <w:bCs w:val="0"/>
+                <w:i w:val="0"/>
+                <w:iCs w:val="0"/>
+                <w:strike w:val="0"/>
+                <w:dstrike w:val="0"/>
+                <w:color w:val="000000" w:themeColor="text1" w:themeTint="FF" w:themeShade="FF"/>
+                <w:sz w:val="16"/>
+                <w:szCs w:val="16"/>
+                <w:u w:val="none"/>
+              </w:rPr>
+            </w:pPr>
+            <w:r>
+              <w:rPr>
+                <w:rFonts w:ascii="Calibri" w:hAnsi="Calibri" w:eastAsia="Calibri" w:cs="Calibri"/>
+                <w:b w:val="0"/>
+                <w:bCs w:val="0"/>
+                <w:i w:val="0"/>
+                <w:iCs w:val="0"/>
+                <w:strike w:val="0"/>
+                <w:dstrike w:val="0"/>
+                <w:color w:val="000000" w:themeColor="text1" w:themeTint="FF" w:themeShade="FF"/>
+                <w:sz w:val="16"/>
+                <w:szCs w:val="16"/>
+                <w:u w:val="none"/>
+              </w:rPr>
+              <w:t>0.55</w:t>
+            </w:r>
+          </w:p>
+        </w:tc>
+        <w:tc>
+          <w:tcPr>
+            <w:tcW w:w="510" w:type="dxa"/>
+            <w:tcMar/>
+          </w:tcPr>
+          <w:p>
+            <w:pPr>
+              <w:rPr>
+                <w:rFonts w:ascii="Calibri" w:hAnsi="Calibri" w:eastAsia="Calibri" w:cs="Calibri"/>
+                <w:b w:val="0"/>
+                <w:bCs w:val="0"/>
+                <w:i w:val="0"/>
+                <w:iCs w:val="0"/>
+                <w:strike w:val="0"/>
+                <w:dstrike w:val="0"/>
+                <w:color w:val="000000" w:themeColor="text1" w:themeTint="FF" w:themeShade="FF"/>
+                <w:sz w:val="16"/>
+                <w:szCs w:val="16"/>
+                <w:u w:val="none"/>
+              </w:rPr>
+            </w:pPr>
+            <w:r>
+              <w:rPr>
+                <w:rFonts w:ascii="Calibri" w:hAnsi="Calibri" w:eastAsia="Calibri" w:cs="Calibri"/>
+                <w:b w:val="0"/>
+                <w:bCs w:val="0"/>
+                <w:i w:val="0"/>
+                <w:iCs w:val="0"/>
+                <w:strike w:val="0"/>
+                <w:dstrike w:val="0"/>
+                <w:color w:val="000000" w:themeColor="text1" w:themeTint="FF" w:themeShade="FF"/>
+                <w:sz w:val="16"/>
+                <w:szCs w:val="16"/>
+                <w:u w:val="none"/>
+              </w:rPr>
+              <w:t>0.52</w:t>
+            </w:r>
+          </w:p>
+        </w:tc>
+        <w:tc>
+          <w:tcPr>
+            <w:tcW w:w="510" w:type="dxa"/>
+            <w:tcMar/>
+          </w:tcPr>
+          <w:p>
+            <w:pPr>
+              <w:rPr>
+                <w:rFonts w:ascii="Calibri" w:hAnsi="Calibri" w:eastAsia="Calibri" w:cs="Calibri"/>
+                <w:b w:val="0"/>
+                <w:bCs w:val="0"/>
+                <w:i w:val="0"/>
+                <w:iCs w:val="0"/>
+                <w:strike w:val="0"/>
+                <w:dstrike w:val="0"/>
+                <w:color w:val="000000" w:themeColor="text1" w:themeTint="FF" w:themeShade="FF"/>
+                <w:sz w:val="16"/>
+                <w:szCs w:val="16"/>
+                <w:u w:val="none"/>
+              </w:rPr>
+            </w:pPr>
+            <w:r>
+              <w:rPr>
+                <w:rFonts w:ascii="Calibri" w:hAnsi="Calibri" w:eastAsia="Calibri" w:cs="Calibri"/>
+                <w:b w:val="0"/>
+                <w:bCs w:val="0"/>
+                <w:i w:val="0"/>
+                <w:iCs w:val="0"/>
+                <w:strike w:val="0"/>
+                <w:dstrike w:val="0"/>
+                <w:color w:val="000000" w:themeColor="text1" w:themeTint="FF" w:themeShade="FF"/>
+                <w:sz w:val="16"/>
+                <w:szCs w:val="16"/>
+                <w:u w:val="none"/>
+              </w:rPr>
+              <w:t>0.54</w:t>
+            </w:r>
+          </w:p>
+        </w:tc>
+        <w:tc>
+          <w:tcPr>
+            <w:tcW w:w="510" w:type="dxa"/>
+            <w:tcMar/>
+          </w:tcPr>
+          <w:p>
+            <w:pPr>
+              <w:rPr>
+                <w:rFonts w:ascii="Calibri" w:hAnsi="Calibri" w:eastAsia="Calibri" w:cs="Calibri"/>
+                <w:b w:val="0"/>
+                <w:bCs w:val="0"/>
+                <w:i w:val="0"/>
+                <w:iCs w:val="0"/>
+                <w:strike w:val="0"/>
+                <w:dstrike w:val="0"/>
+                <w:color w:val="000000" w:themeColor="text1" w:themeTint="FF" w:themeShade="FF"/>
+                <w:sz w:val="16"/>
+                <w:szCs w:val="16"/>
+                <w:u w:val="none"/>
+              </w:rPr>
+            </w:pPr>
+            <w:r>
+              <w:rPr>
+                <w:rFonts w:ascii="Calibri" w:hAnsi="Calibri" w:eastAsia="Calibri" w:cs="Calibri"/>
+                <w:b w:val="0"/>
+                <w:bCs w:val="0"/>
+                <w:i w:val="0"/>
+                <w:iCs w:val="0"/>
+                <w:strike w:val="0"/>
+                <w:dstrike w:val="0"/>
+                <w:color w:val="000000" w:themeColor="text1" w:themeTint="FF" w:themeShade="FF"/>
+                <w:sz w:val="16"/>
+                <w:szCs w:val="16"/>
+                <w:u w:val="none"/>
+              </w:rPr>
+              <w:t>0.41</w:t>
+            </w:r>
+          </w:p>
+        </w:tc>
+        <w:tc>
+          <w:tcPr>
+            <w:tcW w:w="510" w:type="dxa"/>
+            <w:tcMar/>
+          </w:tcPr>
+          <w:p>
+            <w:pPr>
+              <w:rPr>
+                <w:rFonts w:ascii="Calibri" w:hAnsi="Calibri" w:eastAsia="Calibri" w:cs="Calibri"/>
+                <w:b w:val="0"/>
+                <w:bCs w:val="0"/>
+                <w:i w:val="0"/>
+                <w:iCs w:val="0"/>
+                <w:strike w:val="0"/>
+                <w:dstrike w:val="0"/>
+                <w:color w:val="000000" w:themeColor="text1" w:themeTint="FF" w:themeShade="FF"/>
+                <w:sz w:val="16"/>
+                <w:szCs w:val="16"/>
+                <w:u w:val="none"/>
+              </w:rPr>
+            </w:pPr>
+            <w:r>
+              <w:rPr>
+                <w:rFonts w:ascii="Calibri" w:hAnsi="Calibri" w:eastAsia="Calibri" w:cs="Calibri"/>
+                <w:b w:val="0"/>
+                <w:bCs w:val="0"/>
+                <w:i w:val="0"/>
+                <w:iCs w:val="0"/>
+                <w:strike w:val="0"/>
+                <w:dstrike w:val="0"/>
+                <w:color w:val="000000" w:themeColor="text1" w:themeTint="FF" w:themeShade="FF"/>
+                <w:sz w:val="16"/>
+                <w:szCs w:val="16"/>
+                <w:u w:val="none"/>
+              </w:rPr>
+              <w:t>0.37</w:t>
+            </w:r>
+          </w:p>
+        </w:tc>
+        <w:tc>
+          <w:tcPr>
+            <w:tcW w:w="510" w:type="dxa"/>
+            <w:tcMar/>
+          </w:tcPr>
+          <w:p>
+            <w:pPr>
+              <w:rPr>
+                <w:rFonts w:ascii="Calibri" w:hAnsi="Calibri" w:eastAsia="Calibri" w:cs="Calibri"/>
+                <w:b w:val="0"/>
+                <w:bCs w:val="0"/>
+                <w:i w:val="0"/>
+                <w:iCs w:val="0"/>
+                <w:strike w:val="0"/>
+                <w:dstrike w:val="0"/>
+                <w:color w:val="000000" w:themeColor="text1" w:themeTint="FF" w:themeShade="FF"/>
+                <w:sz w:val="16"/>
+                <w:szCs w:val="16"/>
+                <w:u w:val="none"/>
+              </w:rPr>
+            </w:pPr>
+            <w:r>
+              <w:rPr>
+                <w:rFonts w:ascii="Calibri" w:hAnsi="Calibri" w:eastAsia="Calibri" w:cs="Calibri"/>
+                <w:b w:val="0"/>
+                <w:bCs w:val="0"/>
+                <w:i w:val="0"/>
+                <w:iCs w:val="0"/>
+                <w:strike w:val="0"/>
+                <w:dstrike w:val="0"/>
+                <w:color w:val="000000" w:themeColor="text1" w:themeTint="FF" w:themeShade="FF"/>
+                <w:sz w:val="16"/>
+                <w:szCs w:val="16"/>
+                <w:u w:val="none"/>
+              </w:rPr>
+              <w:t>0.78</w:t>
+            </w:r>
+          </w:p>
+        </w:tc>
+        <w:tc>
+          <w:tcPr>
+            <w:tcW w:w="510" w:type="dxa"/>
+            <w:tcMar/>
+          </w:tcPr>
+          <w:p>
+            <w:pPr>
+              <w:rPr>
+                <w:rFonts w:ascii="Calibri" w:hAnsi="Calibri" w:eastAsia="Calibri" w:cs="Calibri"/>
+                <w:b w:val="0"/>
+                <w:bCs w:val="0"/>
+                <w:i w:val="0"/>
+                <w:iCs w:val="0"/>
+                <w:strike w:val="0"/>
+                <w:dstrike w:val="0"/>
+                <w:color w:val="000000" w:themeColor="text1" w:themeTint="FF" w:themeShade="FF"/>
+                <w:sz w:val="16"/>
+                <w:szCs w:val="16"/>
+                <w:u w:val="none"/>
+              </w:rPr>
+            </w:pPr>
+            <w:r>
+              <w:rPr>
+                <w:rFonts w:ascii="Calibri" w:hAnsi="Calibri" w:eastAsia="Calibri" w:cs="Calibri"/>
+                <w:b w:val="0"/>
+                <w:bCs w:val="0"/>
+                <w:i w:val="0"/>
+                <w:iCs w:val="0"/>
+                <w:strike w:val="0"/>
+                <w:dstrike w:val="0"/>
+                <w:color w:val="000000" w:themeColor="text1" w:themeTint="FF" w:themeShade="FF"/>
+                <w:sz w:val="16"/>
+                <w:szCs w:val="16"/>
+                <w:u w:val="none"/>
+              </w:rPr>
+              <w:t>0.85</w:t>
+            </w:r>
+          </w:p>
+        </w:tc>
+        <w:tc>
+          <w:tcPr>
+            <w:tcW w:w="510" w:type="dxa"/>
+            <w:tcMar/>
+          </w:tcPr>
+          <w:p>
+            <w:pPr>
+              <w:rPr>
+                <w:rFonts w:ascii="Calibri" w:hAnsi="Calibri" w:eastAsia="Calibri" w:cs="Calibri"/>
+                <w:b w:val="0"/>
+                <w:bCs w:val="0"/>
+                <w:i w:val="0"/>
+                <w:iCs w:val="0"/>
+                <w:strike w:val="0"/>
+                <w:dstrike w:val="0"/>
+                <w:color w:val="000000" w:themeColor="text1" w:themeTint="FF" w:themeShade="FF"/>
+                <w:sz w:val="16"/>
+                <w:szCs w:val="16"/>
+                <w:u w:val="none"/>
+              </w:rPr>
+            </w:pPr>
+            <w:r>
+              <w:rPr>
+                <w:rFonts w:ascii="Calibri" w:hAnsi="Calibri" w:eastAsia="Calibri" w:cs="Calibri"/>
+                <w:b w:val="0"/>
+                <w:bCs w:val="0"/>
+                <w:i w:val="0"/>
+                <w:iCs w:val="0"/>
+                <w:strike w:val="0"/>
+                <w:dstrike w:val="0"/>
+                <w:color w:val="000000" w:themeColor="text1" w:themeTint="FF" w:themeShade="FF"/>
+                <w:sz w:val="16"/>
+                <w:szCs w:val="16"/>
+                <w:u w:val="none"/>
+              </w:rPr>
+              <w:t>0.67</w:t>
+            </w:r>
+          </w:p>
+        </w:tc>
+        <w:tc>
+          <w:tcPr>
+            <w:tcW w:w="510" w:type="dxa"/>
+            <w:tcMar/>
+          </w:tcPr>
+          <w:p>
+            <w:pPr>
+              <w:rPr>
+                <w:rFonts w:ascii="Calibri" w:hAnsi="Calibri" w:eastAsia="Calibri" w:cs="Calibri"/>
+                <w:b w:val="0"/>
+                <w:bCs w:val="0"/>
+                <w:i w:val="0"/>
+                <w:iCs w:val="0"/>
+                <w:strike w:val="0"/>
+                <w:dstrike w:val="0"/>
+                <w:color w:val="000000" w:themeColor="text1" w:themeTint="FF" w:themeShade="FF"/>
+                <w:sz w:val="16"/>
+                <w:szCs w:val="16"/>
+                <w:u w:val="none"/>
+              </w:rPr>
+            </w:pPr>
+            <w:r>
+              <w:rPr>
+                <w:rFonts w:ascii="Calibri" w:hAnsi="Calibri" w:eastAsia="Calibri" w:cs="Calibri"/>
+                <w:b w:val="0"/>
+                <w:bCs w:val="0"/>
+                <w:i w:val="0"/>
+                <w:iCs w:val="0"/>
+                <w:strike w:val="0"/>
+                <w:dstrike w:val="0"/>
+                <w:color w:val="000000" w:themeColor="text1" w:themeTint="FF" w:themeShade="FF"/>
+                <w:sz w:val="16"/>
+                <w:szCs w:val="16"/>
+                <w:u w:val="none"/>
+              </w:rPr>
+              <w:t>0.97</w:t>
+            </w:r>
+          </w:p>
+        </w:tc>
+        <w:tc>
+          <w:tcPr>
+            <w:tcW w:w="585" w:type="dxa"/>
+            <w:tcMar/>
+          </w:tcPr>
+          <w:p>
+            <w:pPr>
+              <w:rPr>
+                <w:rFonts w:ascii="Calibri" w:hAnsi="Calibri" w:eastAsia="Calibri" w:cs="Calibri"/>
+                <w:b w:val="0"/>
+                <w:bCs w:val="0"/>
+                <w:i w:val="0"/>
+                <w:iCs w:val="0"/>
+                <w:strike w:val="0"/>
+                <w:dstrike w:val="0"/>
+                <w:color w:val="000000" w:themeColor="text1" w:themeTint="FF" w:themeShade="FF"/>
+                <w:sz w:val="16"/>
+                <w:szCs w:val="16"/>
+                <w:u w:val="none"/>
+              </w:rPr>
+            </w:pPr>
+            <w:r>
+              <w:rPr>
+                <w:rFonts w:ascii="Calibri" w:hAnsi="Calibri" w:eastAsia="Calibri" w:cs="Calibri"/>
+                <w:b w:val="0"/>
+                <w:bCs w:val="0"/>
+                <w:i w:val="0"/>
+                <w:iCs w:val="0"/>
+                <w:strike w:val="0"/>
+                <w:dstrike w:val="0"/>
+                <w:color w:val="000000" w:themeColor="text1" w:themeTint="FF" w:themeShade="FF"/>
+                <w:sz w:val="16"/>
+                <w:szCs w:val="16"/>
+                <w:u w:val="none"/>
+              </w:rPr>
+              <w:t>1.15</w:t>
+            </w:r>
+          </w:p>
+        </w:tc>
+        <w:tc>
+          <w:tcPr>
+            <w:tcW w:w="525" w:type="dxa"/>
+            <w:tcMar/>
+          </w:tcPr>
+          <w:p>
+            <w:pPr>
+              <w:rPr>
+                <w:rFonts w:ascii="Calibri" w:hAnsi="Calibri" w:eastAsia="Calibri" w:cs="Calibri"/>
+                <w:b w:val="0"/>
+                <w:bCs w:val="0"/>
+                <w:i w:val="0"/>
+                <w:iCs w:val="0"/>
+                <w:strike w:val="0"/>
+                <w:dstrike w:val="0"/>
+                <w:color w:val="000000" w:themeColor="text1" w:themeTint="FF" w:themeShade="FF"/>
+                <w:sz w:val="16"/>
+                <w:szCs w:val="16"/>
+                <w:u w:val="none"/>
+              </w:rPr>
+            </w:pPr>
+            <w:r>
+              <w:rPr>
+                <w:rFonts w:ascii="Calibri" w:hAnsi="Calibri" w:eastAsia="Calibri" w:cs="Calibri"/>
+                <w:b w:val="0"/>
+                <w:bCs w:val="0"/>
+                <w:i w:val="0"/>
+                <w:iCs w:val="0"/>
+                <w:strike w:val="0"/>
+                <w:dstrike w:val="0"/>
+                <w:color w:val="000000" w:themeColor="text1" w:themeTint="FF" w:themeShade="FF"/>
+                <w:sz w:val="16"/>
+                <w:szCs w:val="16"/>
+                <w:u w:val="none"/>
+              </w:rPr>
+              <w:t>0.34</w:t>
+            </w:r>
+          </w:p>
+        </w:tc>
+        <w:tc>
+          <w:tcPr>
+            <w:tcW w:w="510" w:type="dxa"/>
+            <w:tcMar/>
+          </w:tcPr>
+          <w:p>
+            <w:pPr>
+              <w:rPr>
+                <w:rFonts w:ascii="Calibri" w:hAnsi="Calibri" w:eastAsia="Calibri" w:cs="Calibri"/>
+                <w:b w:val="0"/>
+                <w:bCs w:val="0"/>
+                <w:i w:val="0"/>
+                <w:iCs w:val="0"/>
+                <w:strike w:val="0"/>
+                <w:dstrike w:val="0"/>
+                <w:color w:val="000000" w:themeColor="text1" w:themeTint="FF" w:themeShade="FF"/>
+                <w:sz w:val="16"/>
+                <w:szCs w:val="16"/>
+                <w:u w:val="none"/>
+              </w:rPr>
+            </w:pPr>
+            <w:r>
+              <w:rPr>
+                <w:rFonts w:ascii="Calibri" w:hAnsi="Calibri" w:eastAsia="Calibri" w:cs="Calibri"/>
+                <w:b w:val="0"/>
+                <w:bCs w:val="0"/>
+                <w:i w:val="0"/>
+                <w:iCs w:val="0"/>
+                <w:strike w:val="0"/>
+                <w:dstrike w:val="0"/>
+                <w:color w:val="000000" w:themeColor="text1" w:themeTint="FF" w:themeShade="FF"/>
+                <w:sz w:val="16"/>
+                <w:szCs w:val="16"/>
+                <w:u w:val="none"/>
+              </w:rPr>
+              <w:t>0.27</w:t>
+            </w:r>
+          </w:p>
+        </w:tc>
+        <w:tc>
+          <w:tcPr>
+            <w:tcW w:w="510" w:type="dxa"/>
+            <w:tcMar/>
+          </w:tcPr>
+          <w:p>
+            <w:pPr>
+              <w:rPr>
+                <w:rFonts w:ascii="Calibri" w:hAnsi="Calibri" w:eastAsia="Calibri" w:cs="Calibri"/>
+                <w:b w:val="0"/>
+                <w:bCs w:val="0"/>
+                <w:i w:val="0"/>
+                <w:iCs w:val="0"/>
+                <w:strike w:val="0"/>
+                <w:dstrike w:val="0"/>
+                <w:color w:val="000000" w:themeColor="text1" w:themeTint="FF" w:themeShade="FF"/>
+                <w:sz w:val="16"/>
+                <w:szCs w:val="16"/>
+                <w:u w:val="none"/>
+              </w:rPr>
+            </w:pPr>
+            <w:r>
+              <w:rPr>
+                <w:rFonts w:ascii="Calibri" w:hAnsi="Calibri" w:eastAsia="Calibri" w:cs="Calibri"/>
+                <w:b w:val="0"/>
+                <w:bCs w:val="0"/>
+                <w:i w:val="0"/>
+                <w:iCs w:val="0"/>
+                <w:strike w:val="0"/>
+                <w:dstrike w:val="0"/>
+                <w:color w:val="000000" w:themeColor="text1" w:themeTint="FF" w:themeShade="FF"/>
+                <w:sz w:val="16"/>
+                <w:szCs w:val="16"/>
+                <w:u w:val="none"/>
+              </w:rPr>
+              <w:t>0.59</w:t>
+            </w:r>
+          </w:p>
+        </w:tc>
+        <w:tc>
+          <w:tcPr>
+            <w:tcW w:w="525" w:type="dxa"/>
+            <w:tcMar/>
+          </w:tcPr>
+          <w:p>
+            <w:pPr>
+              <w:rPr>
+                <w:rFonts w:ascii="Calibri" w:hAnsi="Calibri" w:eastAsia="Calibri" w:cs="Calibri"/>
+                <w:b w:val="0"/>
+                <w:bCs w:val="0"/>
+                <w:i w:val="0"/>
+                <w:iCs w:val="0"/>
+                <w:strike w:val="0"/>
+                <w:dstrike w:val="0"/>
+                <w:color w:val="000000" w:themeColor="text1" w:themeTint="FF" w:themeShade="FF"/>
+                <w:sz w:val="16"/>
+                <w:szCs w:val="16"/>
+                <w:u w:val="none"/>
+              </w:rPr>
+            </w:pPr>
+            <w:r>
+              <w:rPr>
+                <w:rFonts w:ascii="Calibri" w:hAnsi="Calibri" w:eastAsia="Calibri" w:cs="Calibri"/>
+                <w:b w:val="0"/>
+                <w:bCs w:val="0"/>
+                <w:i w:val="0"/>
+                <w:iCs w:val="0"/>
+                <w:strike w:val="0"/>
+                <w:dstrike w:val="0"/>
+                <w:color w:val="000000" w:themeColor="text1" w:themeTint="FF" w:themeShade="FF"/>
+                <w:sz w:val="16"/>
+                <w:szCs w:val="16"/>
+                <w:u w:val="none"/>
+              </w:rPr>
+              <w:t>0.96</w:t>
+            </w:r>
+          </w:p>
+        </w:tc>
+        <w:tc>
+          <w:tcPr>
+            <w:tcW w:w="513" w:type="dxa"/>
+            <w:tcMar/>
+          </w:tcPr>
+          <w:p>
+            <w:pPr>
+              <w:rPr>
+                <w:rFonts w:ascii="Calibri" w:hAnsi="Calibri" w:eastAsia="Calibri" w:cs="Calibri"/>
+                <w:b w:val="0"/>
+                <w:bCs w:val="0"/>
+                <w:i w:val="0"/>
+                <w:iCs w:val="0"/>
+                <w:strike w:val="0"/>
+                <w:dstrike w:val="0"/>
+                <w:color w:val="000000" w:themeColor="text1" w:themeTint="FF" w:themeShade="FF"/>
+                <w:sz w:val="16"/>
+                <w:szCs w:val="16"/>
+                <w:u w:val="none"/>
+              </w:rPr>
+            </w:pPr>
+            <w:r>
+              <w:rPr>
+                <w:rFonts w:ascii="Calibri" w:hAnsi="Calibri" w:eastAsia="Calibri" w:cs="Calibri"/>
+                <w:b w:val="0"/>
+                <w:bCs w:val="0"/>
+                <w:i w:val="0"/>
+                <w:iCs w:val="0"/>
+                <w:strike w:val="0"/>
+                <w:dstrike w:val="0"/>
+                <w:color w:val="000000" w:themeColor="text1" w:themeTint="FF" w:themeShade="FF"/>
+                <w:sz w:val="16"/>
+                <w:szCs w:val="16"/>
+                <w:u w:val="none"/>
+              </w:rPr>
+              <w:t>0.97</w:t>
+            </w:r>
+          </w:p>
+        </w:tc>
+      </w:tr>
+      <w:tr>
+        <w:trPr>
+          <w:trHeight w:val="300"/>
+        </w:trPr>
+        <w:tc>
+          <w:tcPr>
+            <w:tcW w:w="345" w:type="dxa"/>
+            <w:vMerge/>
+            <w:tcMar/>
+          </w:tcPr>
+          <w:p/>
+        </w:tc>
+        <w:tc>
+          <w:tcPr>
+            <w:tcW w:w="345" w:type="dxa"/>
+            <w:tcMar/>
+          </w:tcPr>
+          <w:p>
+            <w:pPr>
+              <w:pStyle w:val="Normal"/>
+              <w:rPr>
+                <w:rFonts w:ascii="Times New Roman" w:hAnsi="Times New Roman" w:eastAsia="Times New Roman" w:cs="Times New Roman"/>
+                <w:sz w:val="16"/>
+                <w:szCs w:val="16"/>
+              </w:rPr>
+            </w:pPr>
+            <w:r>
+              <w:rPr>
+                <w:rFonts w:ascii="Times New Roman" w:hAnsi="Times New Roman" w:eastAsia="Times New Roman" w:cs="Times New Roman"/>
+                <w:sz w:val="16"/>
+                <w:szCs w:val="16"/>
+              </w:rPr>
+              <w:t>R</w:t>
+            </w:r>
+          </w:p>
+        </w:tc>
+        <w:tc>
+          <w:tcPr>
+            <w:tcW w:w="525" w:type="dxa"/>
+            <w:tcMar/>
+          </w:tcPr>
+          <w:p>
+            <w:pPr>
+              <w:rPr>
+                <w:rFonts w:ascii="Calibri" w:hAnsi="Calibri" w:eastAsia="Calibri" w:cs="Calibri"/>
+                <w:b w:val="0"/>
+                <w:bCs w:val="0"/>
+                <w:i w:val="0"/>
+                <w:iCs w:val="0"/>
+                <w:strike w:val="0"/>
+                <w:dstrike w:val="0"/>
+                <w:color w:val="000000" w:themeColor="text1" w:themeTint="FF" w:themeShade="FF"/>
+                <w:sz w:val="16"/>
+                <w:szCs w:val="16"/>
+                <w:u w:val="none"/>
+              </w:rPr>
+            </w:pPr>
+            <w:r>
+              <w:rPr>
+                <w:rFonts w:ascii="Calibri" w:hAnsi="Calibri" w:eastAsia="Calibri" w:cs="Calibri"/>
+                <w:b w:val="0"/>
+                <w:bCs w:val="0"/>
+                <w:i w:val="0"/>
+                <w:iCs w:val="0"/>
+                <w:strike w:val="0"/>
+                <w:dstrike w:val="0"/>
+                <w:color w:val="000000" w:themeColor="text1" w:themeTint="FF" w:themeShade="FF"/>
+                <w:sz w:val="16"/>
+                <w:szCs w:val="16"/>
+                <w:u w:val="none"/>
+              </w:rPr>
+              <w:t>0.33</w:t>
+            </w:r>
+          </w:p>
+        </w:tc>
+        <w:tc>
+          <w:tcPr>
+            <w:tcW w:w="510" w:type="dxa"/>
+            <w:tcMar/>
+          </w:tcPr>
+          <w:p>
+            <w:pPr>
+              <w:rPr>
+                <w:rFonts w:ascii="Calibri" w:hAnsi="Calibri" w:eastAsia="Calibri" w:cs="Calibri"/>
+                <w:b w:val="0"/>
+                <w:bCs w:val="0"/>
+                <w:i w:val="0"/>
+                <w:iCs w:val="0"/>
+                <w:strike w:val="0"/>
+                <w:dstrike w:val="0"/>
+                <w:color w:val="000000" w:themeColor="text1" w:themeTint="FF" w:themeShade="FF"/>
+                <w:sz w:val="16"/>
+                <w:szCs w:val="16"/>
+                <w:u w:val="none"/>
+              </w:rPr>
+            </w:pPr>
+            <w:r>
+              <w:rPr>
+                <w:rFonts w:ascii="Calibri" w:hAnsi="Calibri" w:eastAsia="Calibri" w:cs="Calibri"/>
+                <w:b w:val="0"/>
+                <w:bCs w:val="0"/>
+                <w:i w:val="0"/>
+                <w:iCs w:val="0"/>
+                <w:strike w:val="0"/>
+                <w:dstrike w:val="0"/>
+                <w:color w:val="000000" w:themeColor="text1" w:themeTint="FF" w:themeShade="FF"/>
+                <w:sz w:val="16"/>
+                <w:szCs w:val="16"/>
+                <w:u w:val="none"/>
+              </w:rPr>
+              <w:t>0.31</w:t>
+            </w:r>
+          </w:p>
+        </w:tc>
+        <w:tc>
+          <w:tcPr>
+            <w:tcW w:w="510" w:type="dxa"/>
+            <w:tcMar/>
+          </w:tcPr>
+          <w:p>
+            <w:pPr>
+              <w:rPr>
+                <w:rFonts w:ascii="Calibri" w:hAnsi="Calibri" w:eastAsia="Calibri" w:cs="Calibri"/>
+                <w:b w:val="0"/>
+                <w:bCs w:val="0"/>
+                <w:i w:val="0"/>
+                <w:iCs w:val="0"/>
+                <w:strike w:val="0"/>
+                <w:dstrike w:val="0"/>
+                <w:color w:val="000000" w:themeColor="text1" w:themeTint="FF" w:themeShade="FF"/>
+                <w:sz w:val="16"/>
+                <w:szCs w:val="16"/>
+                <w:u w:val="none"/>
+              </w:rPr>
+            </w:pPr>
+            <w:r>
+              <w:rPr>
+                <w:rFonts w:ascii="Calibri" w:hAnsi="Calibri" w:eastAsia="Calibri" w:cs="Calibri"/>
+                <w:b w:val="0"/>
+                <w:bCs w:val="0"/>
+                <w:i w:val="0"/>
+                <w:iCs w:val="0"/>
+                <w:strike w:val="0"/>
+                <w:dstrike w:val="0"/>
+                <w:color w:val="000000" w:themeColor="text1" w:themeTint="FF" w:themeShade="FF"/>
+                <w:sz w:val="16"/>
+                <w:szCs w:val="16"/>
+                <w:u w:val="none"/>
+              </w:rPr>
+              <w:t>0.34</w:t>
+            </w:r>
+          </w:p>
+        </w:tc>
+        <w:tc>
+          <w:tcPr>
+            <w:tcW w:w="510" w:type="dxa"/>
+            <w:tcMar/>
+          </w:tcPr>
+          <w:p>
+            <w:pPr>
+              <w:rPr>
+                <w:rFonts w:ascii="Calibri" w:hAnsi="Calibri" w:eastAsia="Calibri" w:cs="Calibri"/>
+                <w:b w:val="0"/>
+                <w:bCs w:val="0"/>
+                <w:i w:val="0"/>
+                <w:iCs w:val="0"/>
+                <w:strike w:val="0"/>
+                <w:dstrike w:val="0"/>
+                <w:color w:val="000000" w:themeColor="text1" w:themeTint="FF" w:themeShade="FF"/>
+                <w:sz w:val="16"/>
+                <w:szCs w:val="16"/>
+                <w:u w:val="none"/>
+              </w:rPr>
+            </w:pPr>
+            <w:r>
+              <w:rPr>
+                <w:rFonts w:ascii="Calibri" w:hAnsi="Calibri" w:eastAsia="Calibri" w:cs="Calibri"/>
+                <w:b w:val="0"/>
+                <w:bCs w:val="0"/>
+                <w:i w:val="0"/>
+                <w:iCs w:val="0"/>
+                <w:strike w:val="0"/>
+                <w:dstrike w:val="0"/>
+                <w:color w:val="000000" w:themeColor="text1" w:themeTint="FF" w:themeShade="FF"/>
+                <w:sz w:val="16"/>
+                <w:szCs w:val="16"/>
+                <w:u w:val="none"/>
+              </w:rPr>
+              <w:t>0.32</w:t>
+            </w:r>
+          </w:p>
+        </w:tc>
+        <w:tc>
+          <w:tcPr>
+            <w:tcW w:w="510" w:type="dxa"/>
+            <w:tcMar/>
+          </w:tcPr>
+          <w:p>
+            <w:pPr>
+              <w:rPr>
+                <w:rFonts w:ascii="Calibri" w:hAnsi="Calibri" w:eastAsia="Calibri" w:cs="Calibri"/>
+                <w:b w:val="0"/>
+                <w:bCs w:val="0"/>
+                <w:i w:val="0"/>
+                <w:iCs w:val="0"/>
+                <w:strike w:val="0"/>
+                <w:dstrike w:val="0"/>
+                <w:color w:val="000000" w:themeColor="text1" w:themeTint="FF" w:themeShade="FF"/>
+                <w:sz w:val="16"/>
+                <w:szCs w:val="16"/>
+                <w:u w:val="none"/>
+              </w:rPr>
+            </w:pPr>
+            <w:r>
+              <w:rPr>
+                <w:rFonts w:ascii="Calibri" w:hAnsi="Calibri" w:eastAsia="Calibri" w:cs="Calibri"/>
+                <w:b w:val="0"/>
+                <w:bCs w:val="0"/>
+                <w:i w:val="0"/>
+                <w:iCs w:val="0"/>
+                <w:strike w:val="0"/>
+                <w:dstrike w:val="0"/>
+                <w:color w:val="000000" w:themeColor="text1" w:themeTint="FF" w:themeShade="FF"/>
+                <w:sz w:val="16"/>
+                <w:szCs w:val="16"/>
+                <w:u w:val="none"/>
+              </w:rPr>
+              <w:t>0.36</w:t>
+            </w:r>
+          </w:p>
+        </w:tc>
+        <w:tc>
+          <w:tcPr>
+            <w:tcW w:w="510" w:type="dxa"/>
+            <w:tcMar/>
+          </w:tcPr>
+          <w:p>
+            <w:pPr>
+              <w:rPr>
+                <w:rFonts w:ascii="Calibri" w:hAnsi="Calibri" w:eastAsia="Calibri" w:cs="Calibri"/>
+                <w:b w:val="0"/>
+                <w:bCs w:val="0"/>
+                <w:i w:val="0"/>
+                <w:iCs w:val="0"/>
+                <w:strike w:val="0"/>
+                <w:dstrike w:val="0"/>
+                <w:color w:val="000000" w:themeColor="text1" w:themeTint="FF" w:themeShade="FF"/>
+                <w:sz w:val="16"/>
+                <w:szCs w:val="16"/>
+                <w:u w:val="none"/>
+              </w:rPr>
+            </w:pPr>
+            <w:r>
+              <w:rPr>
+                <w:rFonts w:ascii="Calibri" w:hAnsi="Calibri" w:eastAsia="Calibri" w:cs="Calibri"/>
+                <w:b w:val="0"/>
+                <w:bCs w:val="0"/>
+                <w:i w:val="0"/>
+                <w:iCs w:val="0"/>
+                <w:strike w:val="0"/>
+                <w:dstrike w:val="0"/>
+                <w:color w:val="000000" w:themeColor="text1" w:themeTint="FF" w:themeShade="FF"/>
+                <w:sz w:val="16"/>
+                <w:szCs w:val="16"/>
+                <w:u w:val="none"/>
+              </w:rPr>
+              <w:t>0.24</w:t>
+            </w:r>
+          </w:p>
+        </w:tc>
+        <w:tc>
+          <w:tcPr>
+            <w:tcW w:w="510" w:type="dxa"/>
+            <w:tcMar/>
+          </w:tcPr>
+          <w:p>
+            <w:pPr>
+              <w:rPr>
+                <w:rFonts w:ascii="Calibri" w:hAnsi="Calibri" w:eastAsia="Calibri" w:cs="Calibri"/>
+                <w:b w:val="0"/>
+                <w:bCs w:val="0"/>
+                <w:i w:val="0"/>
+                <w:iCs w:val="0"/>
+                <w:strike w:val="0"/>
+                <w:dstrike w:val="0"/>
+                <w:color w:val="000000" w:themeColor="text1" w:themeTint="FF" w:themeShade="FF"/>
+                <w:sz w:val="16"/>
+                <w:szCs w:val="16"/>
+                <w:u w:val="none"/>
+              </w:rPr>
+            </w:pPr>
+            <w:r>
+              <w:rPr>
+                <w:rFonts w:ascii="Calibri" w:hAnsi="Calibri" w:eastAsia="Calibri" w:cs="Calibri"/>
+                <w:b w:val="0"/>
+                <w:bCs w:val="0"/>
+                <w:i w:val="0"/>
+                <w:iCs w:val="0"/>
+                <w:strike w:val="0"/>
+                <w:dstrike w:val="0"/>
+                <w:color w:val="000000" w:themeColor="text1" w:themeTint="FF" w:themeShade="FF"/>
+                <w:sz w:val="16"/>
+                <w:szCs w:val="16"/>
+                <w:u w:val="none"/>
+              </w:rPr>
+              <w:t>0.28</w:t>
+            </w:r>
+          </w:p>
+        </w:tc>
+        <w:tc>
+          <w:tcPr>
+            <w:tcW w:w="510" w:type="dxa"/>
+            <w:tcMar/>
+          </w:tcPr>
+          <w:p>
+            <w:pPr>
+              <w:rPr>
+                <w:rFonts w:ascii="Calibri" w:hAnsi="Calibri" w:eastAsia="Calibri" w:cs="Calibri"/>
+                <w:b w:val="0"/>
+                <w:bCs w:val="0"/>
+                <w:i w:val="0"/>
+                <w:iCs w:val="0"/>
+                <w:strike w:val="0"/>
+                <w:dstrike w:val="0"/>
+                <w:color w:val="000000" w:themeColor="text1" w:themeTint="FF" w:themeShade="FF"/>
+                <w:sz w:val="16"/>
+                <w:szCs w:val="16"/>
+                <w:u w:val="none"/>
+              </w:rPr>
+            </w:pPr>
+            <w:r>
+              <w:rPr>
+                <w:rFonts w:ascii="Calibri" w:hAnsi="Calibri" w:eastAsia="Calibri" w:cs="Calibri"/>
+                <w:b w:val="0"/>
+                <w:bCs w:val="0"/>
+                <w:i w:val="0"/>
+                <w:iCs w:val="0"/>
+                <w:strike w:val="0"/>
+                <w:dstrike w:val="0"/>
+                <w:color w:val="000000" w:themeColor="text1" w:themeTint="FF" w:themeShade="FF"/>
+                <w:sz w:val="16"/>
+                <w:szCs w:val="16"/>
+                <w:u w:val="none"/>
+              </w:rPr>
+              <w:t>0.4</w:t>
+            </w:r>
+          </w:p>
+        </w:tc>
+        <w:tc>
+          <w:tcPr>
+            <w:tcW w:w="510" w:type="dxa"/>
+            <w:tcMar/>
+          </w:tcPr>
+          <w:p>
+            <w:pPr>
+              <w:rPr>
+                <w:rFonts w:ascii="Calibri" w:hAnsi="Calibri" w:eastAsia="Calibri" w:cs="Calibri"/>
+                <w:b w:val="0"/>
+                <w:bCs w:val="0"/>
+                <w:i w:val="0"/>
+                <w:iCs w:val="0"/>
+                <w:strike w:val="0"/>
+                <w:dstrike w:val="0"/>
+                <w:color w:val="000000" w:themeColor="text1" w:themeTint="FF" w:themeShade="FF"/>
+                <w:sz w:val="16"/>
+                <w:szCs w:val="16"/>
+                <w:u w:val="none"/>
+              </w:rPr>
+            </w:pPr>
+            <w:r>
+              <w:rPr>
+                <w:rFonts w:ascii="Calibri" w:hAnsi="Calibri" w:eastAsia="Calibri" w:cs="Calibri"/>
+                <w:b w:val="0"/>
+                <w:bCs w:val="0"/>
+                <w:i w:val="0"/>
+                <w:iCs w:val="0"/>
+                <w:strike w:val="0"/>
+                <w:dstrike w:val="0"/>
+                <w:color w:val="000000" w:themeColor="text1" w:themeTint="FF" w:themeShade="FF"/>
+                <w:sz w:val="16"/>
+                <w:szCs w:val="16"/>
+                <w:u w:val="none"/>
+              </w:rPr>
+              <w:t>0.53</w:t>
+            </w:r>
+          </w:p>
+        </w:tc>
+        <w:tc>
+          <w:tcPr>
+            <w:tcW w:w="510" w:type="dxa"/>
+            <w:tcMar/>
+          </w:tcPr>
+          <w:p>
+            <w:pPr>
+              <w:rPr>
+                <w:rFonts w:ascii="Calibri" w:hAnsi="Calibri" w:eastAsia="Calibri" w:cs="Calibri"/>
+                <w:b w:val="0"/>
+                <w:bCs w:val="0"/>
+                <w:i w:val="0"/>
+                <w:iCs w:val="0"/>
+                <w:strike w:val="0"/>
+                <w:dstrike w:val="0"/>
+                <w:color w:val="000000" w:themeColor="text1" w:themeTint="FF" w:themeShade="FF"/>
+                <w:sz w:val="16"/>
+                <w:szCs w:val="16"/>
+                <w:u w:val="none"/>
+              </w:rPr>
+            </w:pPr>
+            <w:r>
+              <w:rPr>
+                <w:rFonts w:ascii="Calibri" w:hAnsi="Calibri" w:eastAsia="Calibri" w:cs="Calibri"/>
+                <w:b w:val="0"/>
+                <w:bCs w:val="0"/>
+                <w:i w:val="0"/>
+                <w:iCs w:val="0"/>
+                <w:strike w:val="0"/>
+                <w:dstrike w:val="0"/>
+                <w:color w:val="000000" w:themeColor="text1" w:themeTint="FF" w:themeShade="FF"/>
+                <w:sz w:val="16"/>
+                <w:szCs w:val="16"/>
+                <w:u w:val="none"/>
+              </w:rPr>
+              <w:t>0.46</w:t>
+            </w:r>
+          </w:p>
+        </w:tc>
+        <w:tc>
+          <w:tcPr>
+            <w:tcW w:w="510" w:type="dxa"/>
+            <w:tcMar/>
+          </w:tcPr>
+          <w:p>
+            <w:pPr>
+              <w:rPr>
+                <w:rFonts w:ascii="Calibri" w:hAnsi="Calibri" w:eastAsia="Calibri" w:cs="Calibri"/>
+                <w:b w:val="0"/>
+                <w:bCs w:val="0"/>
+                <w:i w:val="0"/>
+                <w:iCs w:val="0"/>
+                <w:strike w:val="0"/>
+                <w:dstrike w:val="0"/>
+                <w:color w:val="000000" w:themeColor="text1" w:themeTint="FF" w:themeShade="FF"/>
+                <w:sz w:val="16"/>
+                <w:szCs w:val="16"/>
+                <w:u w:val="none"/>
+              </w:rPr>
+            </w:pPr>
+            <w:r>
+              <w:rPr>
+                <w:rFonts w:ascii="Calibri" w:hAnsi="Calibri" w:eastAsia="Calibri" w:cs="Calibri"/>
+                <w:b w:val="0"/>
+                <w:bCs w:val="0"/>
+                <w:i w:val="0"/>
+                <w:iCs w:val="0"/>
+                <w:strike w:val="0"/>
+                <w:dstrike w:val="0"/>
+                <w:color w:val="000000" w:themeColor="text1" w:themeTint="FF" w:themeShade="FF"/>
+                <w:sz w:val="16"/>
+                <w:szCs w:val="16"/>
+                <w:u w:val="none"/>
+              </w:rPr>
+              <w:t>0.67</w:t>
+            </w:r>
+          </w:p>
+        </w:tc>
+        <w:tc>
+          <w:tcPr>
+            <w:tcW w:w="585" w:type="dxa"/>
+            <w:tcMar/>
+          </w:tcPr>
+          <w:p>
+            <w:pPr>
+              <w:rPr>
+                <w:rFonts w:ascii="Calibri" w:hAnsi="Calibri" w:eastAsia="Calibri" w:cs="Calibri"/>
+                <w:b w:val="0"/>
+                <w:bCs w:val="0"/>
+                <w:i w:val="0"/>
+                <w:iCs w:val="0"/>
+                <w:strike w:val="0"/>
+                <w:dstrike w:val="0"/>
+                <w:color w:val="000000" w:themeColor="text1" w:themeTint="FF" w:themeShade="FF"/>
+                <w:sz w:val="16"/>
+                <w:szCs w:val="16"/>
+                <w:u w:val="none"/>
+              </w:rPr>
+            </w:pPr>
+            <w:r>
+              <w:rPr>
+                <w:rFonts w:ascii="Calibri" w:hAnsi="Calibri" w:eastAsia="Calibri" w:cs="Calibri"/>
+                <w:b w:val="0"/>
+                <w:bCs w:val="0"/>
+                <w:i w:val="0"/>
+                <w:iCs w:val="0"/>
+                <w:strike w:val="0"/>
+                <w:dstrike w:val="0"/>
+                <w:color w:val="000000" w:themeColor="text1" w:themeTint="FF" w:themeShade="FF"/>
+                <w:sz w:val="16"/>
+                <w:szCs w:val="16"/>
+                <w:u w:val="none"/>
+              </w:rPr>
+              <w:t>0.78</w:t>
+            </w:r>
+          </w:p>
+        </w:tc>
+        <w:tc>
+          <w:tcPr>
+            <w:tcW w:w="525" w:type="dxa"/>
+            <w:tcMar/>
+          </w:tcPr>
+          <w:p>
+            <w:pPr>
+              <w:rPr>
+                <w:rFonts w:ascii="Calibri" w:hAnsi="Calibri" w:eastAsia="Calibri" w:cs="Calibri"/>
+                <w:b w:val="0"/>
+                <w:bCs w:val="0"/>
+                <w:i w:val="0"/>
+                <w:iCs w:val="0"/>
+                <w:strike w:val="0"/>
+                <w:dstrike w:val="0"/>
+                <w:color w:val="000000" w:themeColor="text1" w:themeTint="FF" w:themeShade="FF"/>
+                <w:sz w:val="16"/>
+                <w:szCs w:val="16"/>
+                <w:u w:val="none"/>
+              </w:rPr>
+            </w:pPr>
+            <w:r>
+              <w:rPr>
+                <w:rFonts w:ascii="Calibri" w:hAnsi="Calibri" w:eastAsia="Calibri" w:cs="Calibri"/>
+                <w:b w:val="0"/>
+                <w:bCs w:val="0"/>
+                <w:i w:val="0"/>
+                <w:iCs w:val="0"/>
+                <w:strike w:val="0"/>
+                <w:dstrike w:val="0"/>
+                <w:color w:val="000000" w:themeColor="text1" w:themeTint="FF" w:themeShade="FF"/>
+                <w:sz w:val="16"/>
+                <w:szCs w:val="16"/>
+                <w:u w:val="none"/>
+              </w:rPr>
+              <w:t>0.24</w:t>
+            </w:r>
+          </w:p>
+        </w:tc>
+        <w:tc>
+          <w:tcPr>
+            <w:tcW w:w="510" w:type="dxa"/>
+            <w:tcMar/>
+          </w:tcPr>
+          <w:p>
+            <w:pPr>
+              <w:rPr>
+                <w:rFonts w:ascii="Calibri" w:hAnsi="Calibri" w:eastAsia="Calibri" w:cs="Calibri"/>
+                <w:b w:val="0"/>
+                <w:bCs w:val="0"/>
+                <w:i w:val="0"/>
+                <w:iCs w:val="0"/>
+                <w:strike w:val="0"/>
+                <w:dstrike w:val="0"/>
+                <w:color w:val="000000" w:themeColor="text1" w:themeTint="FF" w:themeShade="FF"/>
+                <w:sz w:val="16"/>
+                <w:szCs w:val="16"/>
+                <w:u w:val="none"/>
+              </w:rPr>
+            </w:pPr>
+            <w:r>
+              <w:rPr>
+                <w:rFonts w:ascii="Calibri" w:hAnsi="Calibri" w:eastAsia="Calibri" w:cs="Calibri"/>
+                <w:b w:val="0"/>
+                <w:bCs w:val="0"/>
+                <w:i w:val="0"/>
+                <w:iCs w:val="0"/>
+                <w:strike w:val="0"/>
+                <w:dstrike w:val="0"/>
+                <w:color w:val="000000" w:themeColor="text1" w:themeTint="FF" w:themeShade="FF"/>
+                <w:sz w:val="16"/>
+                <w:szCs w:val="16"/>
+                <w:u w:val="none"/>
+              </w:rPr>
+              <w:t>0.19</w:t>
+            </w:r>
+          </w:p>
+        </w:tc>
+        <w:tc>
+          <w:tcPr>
+            <w:tcW w:w="510" w:type="dxa"/>
+            <w:tcMar/>
+          </w:tcPr>
+          <w:p>
+            <w:pPr>
+              <w:rPr>
+                <w:rFonts w:ascii="Calibri" w:hAnsi="Calibri" w:eastAsia="Calibri" w:cs="Calibri"/>
+                <w:b w:val="0"/>
+                <w:bCs w:val="0"/>
+                <w:i w:val="0"/>
+                <w:iCs w:val="0"/>
+                <w:strike w:val="0"/>
+                <w:dstrike w:val="0"/>
+                <w:color w:val="000000" w:themeColor="text1" w:themeTint="FF" w:themeShade="FF"/>
+                <w:sz w:val="16"/>
+                <w:szCs w:val="16"/>
+                <w:u w:val="none"/>
+              </w:rPr>
+            </w:pPr>
+            <w:r>
+              <w:rPr>
+                <w:rFonts w:ascii="Calibri" w:hAnsi="Calibri" w:eastAsia="Calibri" w:cs="Calibri"/>
+                <w:b w:val="0"/>
+                <w:bCs w:val="0"/>
+                <w:i w:val="0"/>
+                <w:iCs w:val="0"/>
+                <w:strike w:val="0"/>
+                <w:dstrike w:val="0"/>
+                <w:color w:val="000000" w:themeColor="text1" w:themeTint="FF" w:themeShade="FF"/>
+                <w:sz w:val="16"/>
+                <w:szCs w:val="16"/>
+                <w:u w:val="none"/>
+              </w:rPr>
+              <w:t>0.45</w:t>
+            </w:r>
+          </w:p>
+        </w:tc>
+        <w:tc>
+          <w:tcPr>
+            <w:tcW w:w="525" w:type="dxa"/>
+            <w:tcMar/>
+          </w:tcPr>
+          <w:p>
+            <w:pPr>
+              <w:rPr>
+                <w:rFonts w:ascii="Calibri" w:hAnsi="Calibri" w:eastAsia="Calibri" w:cs="Calibri"/>
+                <w:b w:val="0"/>
+                <w:bCs w:val="0"/>
+                <w:i w:val="0"/>
+                <w:iCs w:val="0"/>
+                <w:strike w:val="0"/>
+                <w:dstrike w:val="0"/>
+                <w:color w:val="000000" w:themeColor="text1" w:themeTint="FF" w:themeShade="FF"/>
+                <w:sz w:val="16"/>
+                <w:szCs w:val="16"/>
+                <w:u w:val="none"/>
+              </w:rPr>
+            </w:pPr>
+            <w:r>
+              <w:rPr>
+                <w:rFonts w:ascii="Calibri" w:hAnsi="Calibri" w:eastAsia="Calibri" w:cs="Calibri"/>
+                <w:b w:val="0"/>
+                <w:bCs w:val="0"/>
+                <w:i w:val="0"/>
+                <w:iCs w:val="0"/>
+                <w:strike w:val="0"/>
+                <w:dstrike w:val="0"/>
+                <w:color w:val="000000" w:themeColor="text1" w:themeTint="FF" w:themeShade="FF"/>
+                <w:sz w:val="16"/>
+                <w:szCs w:val="16"/>
+                <w:u w:val="none"/>
+              </w:rPr>
+              <w:t>0.6</w:t>
+            </w:r>
+          </w:p>
+        </w:tc>
+        <w:tc>
+          <w:tcPr>
+            <w:tcW w:w="513" w:type="dxa"/>
+            <w:tcMar/>
+          </w:tcPr>
+          <w:p>
+            <w:pPr>
+              <w:rPr>
+                <w:rFonts w:ascii="Calibri" w:hAnsi="Calibri" w:eastAsia="Calibri" w:cs="Calibri"/>
+                <w:b w:val="0"/>
+                <w:bCs w:val="0"/>
+                <w:i w:val="0"/>
+                <w:iCs w:val="0"/>
+                <w:strike w:val="0"/>
+                <w:dstrike w:val="0"/>
+                <w:color w:val="000000" w:themeColor="text1" w:themeTint="FF" w:themeShade="FF"/>
+                <w:sz w:val="16"/>
+                <w:szCs w:val="16"/>
+                <w:u w:val="none"/>
+              </w:rPr>
+            </w:pPr>
+            <w:r>
+              <w:rPr>
+                <w:rFonts w:ascii="Calibri" w:hAnsi="Calibri" w:eastAsia="Calibri" w:cs="Calibri"/>
+                <w:b w:val="0"/>
+                <w:bCs w:val="0"/>
+                <w:i w:val="0"/>
+                <w:iCs w:val="0"/>
+                <w:strike w:val="0"/>
+                <w:dstrike w:val="0"/>
+                <w:color w:val="000000" w:themeColor="text1" w:themeTint="FF" w:themeShade="FF"/>
+                <w:sz w:val="16"/>
+                <w:szCs w:val="16"/>
+                <w:u w:val="none"/>
+              </w:rPr>
+              <w:t>0.61</w:t>
+            </w:r>
+          </w:p>
+        </w:tc>
+      </w:tr>
+    </w:tbl>
+    <w:p>
+      <w:pPr>
+        <w:pStyle w:val="Normal"/>
+        <w:rPr>
+          <w:sz w:val="16"/>
+          <w:szCs w:val="16"/>
+        </w:rPr>
+      </w:pPr>
+      <w:r>
+        <w:rPr>
+          <w:sz w:val="16"/>
+          <w:szCs w:val="16"/>
+        </w:rPr>
+        <w:t>W – Winter, R- Rainy</w:t>
+      </w:r>
+    </w:p>
+    <w:p>
+      <w:pPr>
+        <w:pStyle w:val="Normal"/>
+        <w:rPr>
+          <w:rFonts w:ascii="Times New Roman" w:hAnsi="Times New Roman" w:eastAsia="Times New Roman" w:cs="Times New Roman"/>
+          <w:sz w:val="22"/>
+          <w:szCs w:val="22"/>
+        </w:rPr>
+      </w:pPr>
     </w:p>
     <w:p>
       <w:pPr>

</xml_diff>